<commit_message>
finally we did it !
</commit_message>
<xml_diff>
--- a/Documentation 2.0.docx
+++ b/Documentation 2.0.docx
@@ -44,7 +44,7 @@
                     <a:blip r:embed="rId5">
                       <a:extLst>
                         <a:ext uri="{BEBA8EAE-BF5A-486C-A8C5-ECC9F3942E4B}">
-                          <a14:imgProps xmlns="" xmlns:wpc="http://schemas.microsoft.com/office/word/2010/wordprocessingCanvas" xmlns:mc="http://schemas.openxmlformats.org/markup-compatibility/2006" xmlns:o="urn:schemas-microsoft-com:office:office" xmlns:v="urn:schemas-microsoft-com:vml" xmlns:wp14="http://schemas.microsoft.com/office/word/2010/wordprocessingDrawing" xmlns:w10="urn:schemas-microsoft-com:office:word" xmlns:w="http://schemas.openxmlformats.org/wordprocessingml/2006/main" xmlns:w14="http://schemas.microsoft.com/office/word/2010/wordml" xmlns:wpg="http://schemas.microsoft.com/office/word/2010/wordprocessingGroup" xmlns:wpi="http://schemas.microsoft.com/office/word/2010/wordprocessingInk" xmlns:wps="http://schemas.microsoft.com/office/word/2010/wordprocessingShape" xmlns:a14="http://schemas.microsoft.com/office/drawing/2010/main" xmlns:arto="http://schemas.microsoft.com/office/word/2006/arto">
+                          <a14:imgProps xmlns:arto="http://schemas.microsoft.com/office/word/2006/arto" xmlns:a14="http://schemas.microsoft.com/office/drawing/2010/main" xmlns:wps="http://schemas.microsoft.com/office/word/2010/wordprocessingShape" xmlns:wpi="http://schemas.microsoft.com/office/word/2010/wordprocessingInk" xmlns:wpg="http://schemas.microsoft.com/office/word/2010/wordprocessingGroup" xmlns:w14="http://schemas.microsoft.com/office/word/2010/wordml" xmlns:w="http://schemas.openxmlformats.org/wordprocessingml/2006/main" xmlns:w10="urn:schemas-microsoft-com:office:word" xmlns:wp14="http://schemas.microsoft.com/office/word/2010/wordprocessingDrawing" xmlns:v="urn:schemas-microsoft-com:vml" xmlns:o="urn:schemas-microsoft-com:office:office" xmlns:mc="http://schemas.openxmlformats.org/markup-compatibility/2006" xmlns:wpc="http://schemas.microsoft.com/office/word/2010/wordprocessingCanvas" xmlns="">
                             <a14:imgLayer r:embed="rId8">
                               <a14:imgEffect>
                                 <a14:sharpenSoften amount="50000"/>
@@ -56,7 +56,7 @@
                           </a14:imgProps>
                         </a:ext>
                         <a:ext uri="{28A0092B-C50C-407E-A947-70E740481C1C}">
-                          <a14:useLocalDpi xmlns="" xmlns:wpc="http://schemas.microsoft.com/office/word/2010/wordprocessingCanvas" xmlns:mc="http://schemas.openxmlformats.org/markup-compatibility/2006" xmlns:o="urn:schemas-microsoft-com:office:office" xmlns:v="urn:schemas-microsoft-com:vml" xmlns:wp14="http://schemas.microsoft.com/office/word/2010/wordprocessingDrawing" xmlns:w10="urn:schemas-microsoft-com:office:word" xmlns:w="http://schemas.openxmlformats.org/wordprocessingml/2006/main" xmlns:w14="http://schemas.microsoft.com/office/word/2010/wordml" xmlns:wpg="http://schemas.microsoft.com/office/word/2010/wordprocessingGroup" xmlns:wpi="http://schemas.microsoft.com/office/word/2010/wordprocessingInk" xmlns:wps="http://schemas.microsoft.com/office/word/2010/wordprocessingShape" xmlns:a14="http://schemas.microsoft.com/office/drawing/2010/main" xmlns:arto="http://schemas.microsoft.com/office/word/2006/arto" val="0"/>
+                          <a14:useLocalDpi xmlns:arto="http://schemas.microsoft.com/office/word/2006/arto" xmlns:a14="http://schemas.microsoft.com/office/drawing/2010/main" xmlns:wps="http://schemas.microsoft.com/office/word/2010/wordprocessingShape" xmlns:wpi="http://schemas.microsoft.com/office/word/2010/wordprocessingInk" xmlns:wpg="http://schemas.microsoft.com/office/word/2010/wordprocessingGroup" xmlns:w14="http://schemas.microsoft.com/office/word/2010/wordml" xmlns:w="http://schemas.openxmlformats.org/wordprocessingml/2006/main" xmlns:w10="urn:schemas-microsoft-com:office:word" xmlns:wp14="http://schemas.microsoft.com/office/word/2010/wordprocessingDrawing" xmlns:v="urn:schemas-microsoft-com:vml" xmlns:o="urn:schemas-microsoft-com:office:office" xmlns:mc="http://schemas.openxmlformats.org/markup-compatibility/2006" xmlns:wpc="http://schemas.microsoft.com/office/word/2010/wordprocessingCanvas" xmlns="" val="0"/>
                         </a:ext>
                       </a:extLst>
                     </a:blip>
@@ -283,7 +283,7 @@
           <w:szCs w:val="36"/>
           <w:lang w:val="en-IN" w:eastAsia="zh-CN"/>
         </w:rPr>
-        <w:t xml:space="preserve">  A. Albert Richard</w:t>
+        <w:t xml:space="preserve">  </w:t>
       </w:r>
     </w:p>
     <w:p>
@@ -376,7 +376,7 @@
           <w:szCs w:val="36"/>
           <w:lang w:val="en-IN" w:eastAsia="zh-CN"/>
         </w:rPr>
-        <w:t>XII</w:t>
+        <w:t xml:space="preserve">   </w:t>
       </w:r>
       <w:r>
         <w:rPr>
@@ -432,7 +432,18 @@
           <w:szCs w:val="36"/>
           <w:lang w:val="en-IN" w:eastAsia="zh-CN"/>
         </w:rPr>
-        <w:t xml:space="preserve">  E</w:t>
+        <w:t xml:space="preserve">  </w:t>
+      </w:r>
+      <w:r>
+        <w:rPr>
+          <w:rFonts w:ascii="Cambria" w:eastAsia="Times New Roman" w:hAnsi="Cambria" w:cs="Courier New"/>
+          <w:b/>
+          <w:bCs/>
+          <w:sz w:val="36"/>
+          <w:szCs w:val="36"/>
+          <w:lang w:val="en-IN" w:eastAsia="zh-CN"/>
+        </w:rPr>
+        <w:t xml:space="preserve"> </w:t>
       </w:r>
     </w:p>
     <w:p>
@@ -598,7 +609,7 @@
           <w:szCs w:val="36"/>
           <w:lang w:val="en-IN" w:eastAsia="zh-CN"/>
         </w:rPr>
-        <w:t xml:space="preserve">  Teacher’s Assistant</w:t>
+        <w:t xml:space="preserve">  </w:t>
       </w:r>
     </w:p>
     <w:p>
@@ -1560,7 +1571,15 @@
           <w:sz w:val="28"/>
           <w:szCs w:val="28"/>
         </w:rPr>
-        <w:t>Tkinter</w:t>
+        <w:t>Tkint</w:t>
+      </w:r>
+      <w:r>
+        <w:rPr>
+          <w:rFonts w:ascii="Lucida Console" w:hAnsi="Lucida Console"/>
+          <w:sz w:val="28"/>
+          <w:szCs w:val="28"/>
+        </w:rPr>
+        <w:t>er</w:t>
       </w:r>
       <w:proofErr w:type="spellEnd"/>
       <w:r>
@@ -1569,7 +1588,15 @@
           <w:sz w:val="28"/>
           <w:szCs w:val="28"/>
         </w:rPr>
-        <w:t xml:space="preserve"> has been used to make the app more interactive instead of programming and using in command prompt that will be </w:t>
+        <w:t xml:space="preserve"> has been used to make the application</w:t>
+      </w:r>
+      <w:r>
+        <w:rPr>
+          <w:rFonts w:ascii="Lucida Console" w:hAnsi="Lucida Console"/>
+          <w:sz w:val="28"/>
+          <w:szCs w:val="28"/>
+        </w:rPr>
+        <w:t xml:space="preserve"> more interactive instead of programming and using in command prompt that will be </w:t>
       </w:r>
       <w:proofErr w:type="gramStart"/>
       <w:r>
@@ -1607,60 +1634,59 @@
           <w:szCs w:val="28"/>
         </w:rPr>
       </w:pPr>
-    </w:p>
-    <w:p>
-      <w:pPr>
+      <w:r>
         <w:rPr>
           <w:rFonts w:ascii="Lucida Console" w:hAnsi="Lucida Console"/>
           <w:sz w:val="28"/>
           <w:szCs w:val="28"/>
         </w:rPr>
-      </w:pPr>
-    </w:p>
-    <w:p>
-      <w:pPr>
+        <w:t xml:space="preserve">For Each </w:t>
+      </w:r>
+      <w:proofErr w:type="gramStart"/>
+      <w:r>
         <w:rPr>
           <w:rFonts w:ascii="Lucida Console" w:hAnsi="Lucida Console"/>
           <w:sz w:val="28"/>
           <w:szCs w:val="28"/>
         </w:rPr>
-      </w:pPr>
-    </w:p>
-    <w:p>
-      <w:pPr>
+        <w:t>user ,</w:t>
+      </w:r>
+      <w:proofErr w:type="gramEnd"/>
+      <w:r>
         <w:rPr>
           <w:rFonts w:ascii="Lucida Console" w:hAnsi="Lucida Console"/>
           <w:sz w:val="28"/>
           <w:szCs w:val="28"/>
         </w:rPr>
-      </w:pPr>
-    </w:p>
-    <w:p>
-      <w:pPr>
+        <w:t xml:space="preserve"> a database is stored using </w:t>
+      </w:r>
+      <w:proofErr w:type="spellStart"/>
+      <w:r>
         <w:rPr>
           <w:rFonts w:ascii="Lucida Console" w:hAnsi="Lucida Console"/>
           <w:sz w:val="28"/>
           <w:szCs w:val="28"/>
         </w:rPr>
-      </w:pPr>
-    </w:p>
-    <w:p>
-      <w:pPr>
+        <w:t>MySQL</w:t>
+      </w:r>
+      <w:proofErr w:type="spellEnd"/>
+      <w:r>
         <w:rPr>
           <w:rFonts w:ascii="Lucida Console" w:hAnsi="Lucida Console"/>
           <w:sz w:val="28"/>
           <w:szCs w:val="28"/>
         </w:rPr>
-      </w:pPr>
-      <w:r>
+        <w:t xml:space="preserve"> in which it contains the </w:t>
+      </w:r>
+    </w:p>
+    <w:p>
+      <w:pPr>
         <w:rPr>
           <w:rFonts w:ascii="Lucida Console" w:hAnsi="Lucida Console"/>
           <w:sz w:val="28"/>
           <w:szCs w:val="28"/>
         </w:rPr>
-        <w:lastRenderedPageBreak/>
-        <w:t xml:space="preserve">Program Files </w:t>
-      </w:r>
+      </w:pPr>
     </w:p>
     <w:p>
       <w:pPr>
@@ -1670,531 +1696,963 @@
           <w:szCs w:val="28"/>
         </w:rPr>
       </w:pPr>
-      <w:r>
+    </w:p>
+    <w:p>
+      <w:pPr>
         <w:rPr>
           <w:rFonts w:ascii="Lucida Console" w:hAnsi="Lucida Console"/>
           <w:sz w:val="28"/>
           <w:szCs w:val="28"/>
         </w:rPr>
-        <w:t>animation.py</w:t>
-      </w:r>
-      <w:r>
+      </w:pPr>
+    </w:p>
+    <w:p>
+      <w:pPr>
         <w:rPr>
           <w:rFonts w:ascii="Lucida Console" w:hAnsi="Lucida Console"/>
           <w:sz w:val="28"/>
           <w:szCs w:val="28"/>
         </w:rPr>
-        <w:t xml:space="preserve">                                 __main__</w:t>
-      </w:r>
-    </w:p>
-    <w:p>
-      <w:pPr>
-        <w:rPr>
-          <w:rFonts w:ascii="Lucida Console" w:hAnsi="Lucida Console"/>
-          <w:sz w:val="28"/>
-          <w:szCs w:val="28"/>
-        </w:rPr>
-      </w:pPr>
-      <w:proofErr w:type="gramStart"/>
-      <w:r>
-        <w:rPr>
-          <w:rFonts w:ascii="Lucida Console" w:hAnsi="Lucida Console"/>
-          <w:sz w:val="28"/>
-          <w:szCs w:val="28"/>
-        </w:rPr>
-        <w:t>this</w:t>
-      </w:r>
-      <w:proofErr w:type="gramEnd"/>
-      <w:r>
-        <w:rPr>
-          <w:rFonts w:ascii="Lucida Console" w:hAnsi="Lucida Console"/>
-          <w:sz w:val="28"/>
-          <w:szCs w:val="28"/>
-        </w:rPr>
-        <w:t xml:space="preserve"> is the introductory page that uses </w:t>
-      </w:r>
-      <w:proofErr w:type="spellStart"/>
-      <w:r>
-        <w:rPr>
-          <w:rFonts w:ascii="Lucida Console" w:hAnsi="Lucida Console"/>
-          <w:sz w:val="28"/>
-          <w:szCs w:val="28"/>
-        </w:rPr>
-        <w:t>tkinter</w:t>
-      </w:r>
-      <w:proofErr w:type="spellEnd"/>
-      <w:r>
-        <w:rPr>
-          <w:rFonts w:ascii="Lucida Console" w:hAnsi="Lucida Console"/>
-          <w:sz w:val="28"/>
-          <w:szCs w:val="28"/>
-        </w:rPr>
-        <w:t xml:space="preserve"> GUI to display some transition animations using for loop , playing background music using </w:t>
-      </w:r>
-      <w:proofErr w:type="spellStart"/>
-      <w:r>
-        <w:rPr>
-          <w:rFonts w:ascii="Lucida Console" w:hAnsi="Lucida Console"/>
-          <w:sz w:val="28"/>
-          <w:szCs w:val="28"/>
-        </w:rPr>
-        <w:t>playsound</w:t>
-      </w:r>
-      <w:proofErr w:type="spellEnd"/>
-      <w:r>
-        <w:rPr>
-          <w:rFonts w:ascii="Lucida Console" w:hAnsi="Lucida Console"/>
-          <w:sz w:val="28"/>
-          <w:szCs w:val="28"/>
-        </w:rPr>
-        <w:t xml:space="preserve"> module along with the animation via threading . Threading makes playing music and playing animation at same time </w:t>
-      </w:r>
-      <w:proofErr w:type="gramStart"/>
-      <w:r>
-        <w:rPr>
-          <w:rFonts w:ascii="Lucida Console" w:hAnsi="Lucida Console"/>
-          <w:sz w:val="28"/>
-          <w:szCs w:val="28"/>
-        </w:rPr>
-        <w:t>simultaneously .</w:t>
-      </w:r>
-      <w:proofErr w:type="gramEnd"/>
-      <w:r>
-        <w:rPr>
-          <w:rFonts w:ascii="Lucida Console" w:hAnsi="Lucida Console"/>
-          <w:sz w:val="28"/>
-          <w:szCs w:val="28"/>
-        </w:rPr>
-        <w:t xml:space="preserve"> </w:t>
-      </w:r>
-      <w:proofErr w:type="gramStart"/>
-      <w:r>
-        <w:rPr>
-          <w:rFonts w:ascii="Lucida Console" w:hAnsi="Lucida Console"/>
-          <w:sz w:val="28"/>
-          <w:szCs w:val="28"/>
-        </w:rPr>
-        <w:t>after</w:t>
-      </w:r>
-      <w:proofErr w:type="gramEnd"/>
-      <w:r>
-        <w:rPr>
-          <w:rFonts w:ascii="Lucida Console" w:hAnsi="Lucida Console"/>
-          <w:sz w:val="28"/>
-          <w:szCs w:val="28"/>
-        </w:rPr>
-        <w:t xml:space="preserve"> the animation ends , it opens the module created for login page</w:t>
-      </w:r>
-    </w:p>
-    <w:p>
-      <w:pPr>
-        <w:rPr>
-          <w:rFonts w:ascii="Lucida Console" w:hAnsi="Lucida Console"/>
-          <w:sz w:val="28"/>
-          <w:szCs w:val="28"/>
-        </w:rPr>
-      </w:pPr>
-      <w:proofErr w:type="gramStart"/>
-      <w:r>
-        <w:rPr>
-          <w:rFonts w:ascii="Lucida Console" w:hAnsi="Lucida Console"/>
-          <w:sz w:val="28"/>
-          <w:szCs w:val="28"/>
-        </w:rPr>
-        <w:t>login_page.py</w:t>
-      </w:r>
-      <w:proofErr w:type="gramEnd"/>
-      <w:r>
-        <w:rPr>
-          <w:rFonts w:ascii="Lucida Console" w:hAnsi="Lucida Console"/>
-          <w:sz w:val="28"/>
-          <w:szCs w:val="28"/>
-        </w:rPr>
-        <w:t xml:space="preserve">                                 module</w:t>
-      </w:r>
-    </w:p>
-    <w:p>
-      <w:pPr>
-        <w:rPr>
-          <w:rFonts w:ascii="Lucida Console" w:hAnsi="Lucida Console"/>
-          <w:sz w:val="28"/>
-          <w:szCs w:val="28"/>
-        </w:rPr>
-      </w:pPr>
-      <w:proofErr w:type="gramStart"/>
-      <w:r>
-        <w:rPr>
-          <w:rFonts w:ascii="Lucida Console" w:hAnsi="Lucida Console"/>
-          <w:sz w:val="28"/>
-          <w:szCs w:val="28"/>
-        </w:rPr>
-        <w:t>this</w:t>
-      </w:r>
-      <w:proofErr w:type="gramEnd"/>
-      <w:r>
-        <w:rPr>
-          <w:rFonts w:ascii="Lucida Console" w:hAnsi="Lucida Console"/>
-          <w:sz w:val="28"/>
-          <w:szCs w:val="28"/>
-        </w:rPr>
-        <w:t xml:space="preserve"> is the page which ensures the authorization and authentication of a particular teacher to deal with their resources and carry out their particular tasks. </w:t>
-      </w:r>
-    </w:p>
-    <w:p>
-      <w:pPr>
-        <w:rPr>
-          <w:rFonts w:ascii="Lucida Console" w:hAnsi="Lucida Console"/>
-          <w:sz w:val="28"/>
-          <w:szCs w:val="28"/>
-        </w:rPr>
-      </w:pPr>
-      <w:proofErr w:type="gramStart"/>
-      <w:r>
-        <w:rPr>
-          <w:rFonts w:ascii="Lucida Console" w:hAnsi="Lucida Console"/>
-          <w:sz w:val="28"/>
-          <w:szCs w:val="28"/>
-        </w:rPr>
-        <w:t>creaccnt.py</w:t>
-      </w:r>
-      <w:proofErr w:type="gramEnd"/>
-      <w:r>
-        <w:rPr>
-          <w:rFonts w:ascii="Lucida Console" w:hAnsi="Lucida Console"/>
-          <w:sz w:val="28"/>
-          <w:szCs w:val="28"/>
-        </w:rPr>
-        <w:t xml:space="preserve">                                   module</w:t>
-      </w:r>
-    </w:p>
-    <w:p>
-      <w:pPr>
-        <w:rPr>
-          <w:rFonts w:ascii="Lucida Console" w:hAnsi="Lucida Console"/>
-          <w:sz w:val="28"/>
-          <w:szCs w:val="28"/>
-        </w:rPr>
-      </w:pPr>
-    </w:p>
-    <w:p>
-      <w:pPr>
-        <w:rPr>
-          <w:rFonts w:ascii="Lucida Console" w:hAnsi="Lucida Console"/>
-          <w:sz w:val="28"/>
-          <w:szCs w:val="28"/>
-        </w:rPr>
-      </w:pPr>
-      <w:proofErr w:type="gramStart"/>
-      <w:r>
-        <w:rPr>
-          <w:rFonts w:ascii="Lucida Console" w:hAnsi="Lucida Console"/>
-          <w:sz w:val="28"/>
-          <w:szCs w:val="28"/>
-        </w:rPr>
-        <w:t>forgotpsw.py</w:t>
-      </w:r>
-      <w:proofErr w:type="gramEnd"/>
-      <w:r>
-        <w:rPr>
-          <w:rFonts w:ascii="Lucida Console" w:hAnsi="Lucida Console"/>
-          <w:sz w:val="28"/>
-          <w:szCs w:val="28"/>
-        </w:rPr>
-        <w:t xml:space="preserve">                                  module</w:t>
-      </w:r>
-    </w:p>
-    <w:p>
-      <w:pPr>
-        <w:rPr>
-          <w:rFonts w:ascii="Lucida Console" w:hAnsi="Lucida Console"/>
-          <w:sz w:val="28"/>
-          <w:szCs w:val="28"/>
-        </w:rPr>
-      </w:pPr>
-    </w:p>
-    <w:p>
-      <w:pPr>
-        <w:rPr>
-          <w:rFonts w:ascii="Lucida Console" w:hAnsi="Lucida Console"/>
-          <w:sz w:val="28"/>
-          <w:szCs w:val="28"/>
-        </w:rPr>
-      </w:pPr>
-      <w:proofErr w:type="gramStart"/>
-      <w:r>
-        <w:rPr>
-          <w:rFonts w:ascii="Lucida Console" w:hAnsi="Lucida Console"/>
-          <w:sz w:val="28"/>
-          <w:szCs w:val="28"/>
-        </w:rPr>
-        <w:t>welcome.py</w:t>
-      </w:r>
-      <w:proofErr w:type="gramEnd"/>
-      <w:r>
-        <w:rPr>
-          <w:rFonts w:ascii="Lucida Console" w:hAnsi="Lucida Console"/>
-          <w:sz w:val="28"/>
-          <w:szCs w:val="28"/>
-        </w:rPr>
-        <w:t xml:space="preserve">                                    module</w:t>
-      </w:r>
-    </w:p>
-    <w:p>
-      <w:pPr>
-        <w:rPr>
-          <w:rFonts w:ascii="Lucida Console" w:hAnsi="Lucida Console"/>
-          <w:sz w:val="28"/>
-          <w:szCs w:val="28"/>
-        </w:rPr>
-      </w:pPr>
-    </w:p>
-    <w:p>
-      <w:pPr>
-        <w:rPr>
-          <w:rFonts w:ascii="Lucida Console" w:hAnsi="Lucida Console"/>
-          <w:sz w:val="28"/>
-          <w:szCs w:val="28"/>
-        </w:rPr>
-      </w:pPr>
-      <w:proofErr w:type="gramStart"/>
-      <w:r>
-        <w:rPr>
-          <w:rFonts w:ascii="Lucida Console" w:hAnsi="Lucida Console"/>
-          <w:sz w:val="28"/>
-          <w:szCs w:val="28"/>
-        </w:rPr>
-        <w:t>timetable.py</w:t>
-      </w:r>
-      <w:proofErr w:type="gramEnd"/>
-      <w:r>
-        <w:rPr>
-          <w:rFonts w:ascii="Lucida Console" w:hAnsi="Lucida Console"/>
-          <w:sz w:val="28"/>
-          <w:szCs w:val="28"/>
-        </w:rPr>
-        <w:t xml:space="preserve">                                  module</w:t>
-      </w:r>
-    </w:p>
-    <w:p>
-      <w:pPr>
-        <w:rPr>
-          <w:rFonts w:ascii="Lucida Console" w:hAnsi="Lucida Console"/>
-          <w:sz w:val="28"/>
-          <w:szCs w:val="28"/>
-        </w:rPr>
-      </w:pPr>
-    </w:p>
-    <w:p>
-      <w:pPr>
-        <w:rPr>
-          <w:rFonts w:ascii="Lucida Console" w:hAnsi="Lucida Console"/>
-          <w:sz w:val="28"/>
-          <w:szCs w:val="28"/>
-        </w:rPr>
-      </w:pPr>
-      <w:proofErr w:type="gramStart"/>
-      <w:r>
-        <w:rPr>
-          <w:rFonts w:ascii="Lucida Console" w:hAnsi="Lucida Console"/>
-          <w:sz w:val="28"/>
-          <w:szCs w:val="28"/>
-        </w:rPr>
-        <w:t>attendance.py</w:t>
-      </w:r>
-      <w:proofErr w:type="gramEnd"/>
-      <w:r>
-        <w:rPr>
-          <w:rFonts w:ascii="Lucida Console" w:hAnsi="Lucida Console"/>
-          <w:sz w:val="28"/>
-          <w:szCs w:val="28"/>
-        </w:rPr>
-        <w:t xml:space="preserve">                                 module</w:t>
-      </w:r>
-    </w:p>
-    <w:p>
-      <w:pPr>
-        <w:rPr>
-          <w:rFonts w:ascii="Lucida Console" w:hAnsi="Lucida Console"/>
-          <w:sz w:val="28"/>
-          <w:szCs w:val="28"/>
-        </w:rPr>
-      </w:pPr>
-    </w:p>
-    <w:p>
-      <w:pPr>
-        <w:rPr>
-          <w:rFonts w:ascii="Lucida Console" w:hAnsi="Lucida Console"/>
-          <w:sz w:val="28"/>
-          <w:szCs w:val="28"/>
-        </w:rPr>
-      </w:pPr>
-      <w:proofErr w:type="gramStart"/>
-      <w:r>
-        <w:rPr>
-          <w:rFonts w:ascii="Lucida Console" w:hAnsi="Lucida Console"/>
-          <w:sz w:val="28"/>
-          <w:szCs w:val="28"/>
-        </w:rPr>
-        <w:t>view_atten.py</w:t>
-      </w:r>
-      <w:proofErr w:type="gramEnd"/>
-      <w:r>
-        <w:rPr>
-          <w:rFonts w:ascii="Lucida Console" w:hAnsi="Lucida Console"/>
-          <w:sz w:val="28"/>
-          <w:szCs w:val="28"/>
-        </w:rPr>
-        <w:t xml:space="preserve">                                 module</w:t>
-      </w:r>
-    </w:p>
-    <w:p>
-      <w:pPr>
-        <w:rPr>
-          <w:rFonts w:ascii="Lucida Console" w:hAnsi="Lucida Console"/>
-          <w:sz w:val="28"/>
-          <w:szCs w:val="28"/>
-        </w:rPr>
-      </w:pPr>
-    </w:p>
-    <w:p>
-      <w:pPr>
-        <w:rPr>
-          <w:rFonts w:ascii="Lucida Console" w:hAnsi="Lucida Console"/>
-          <w:sz w:val="28"/>
-          <w:szCs w:val="28"/>
-        </w:rPr>
-      </w:pPr>
-      <w:proofErr w:type="gramStart"/>
-      <w:r>
-        <w:rPr>
-          <w:rFonts w:ascii="Lucida Console" w:hAnsi="Lucida Console"/>
-          <w:sz w:val="28"/>
-          <w:szCs w:val="28"/>
-        </w:rPr>
-        <w:t>take_atten.py</w:t>
-      </w:r>
-      <w:proofErr w:type="gramEnd"/>
-      <w:r>
-        <w:rPr>
-          <w:rFonts w:ascii="Lucida Console" w:hAnsi="Lucida Console"/>
-          <w:sz w:val="28"/>
-          <w:szCs w:val="28"/>
-        </w:rPr>
-        <w:t xml:space="preserve">                                 module</w:t>
-      </w:r>
-    </w:p>
-    <w:p>
-      <w:pPr>
-        <w:rPr>
-          <w:rFonts w:ascii="Lucida Console" w:hAnsi="Lucida Console"/>
-          <w:sz w:val="28"/>
-          <w:szCs w:val="28"/>
-        </w:rPr>
-      </w:pPr>
-    </w:p>
-    <w:p>
-      <w:pPr>
-        <w:rPr>
-          <w:rFonts w:ascii="Lucida Console" w:hAnsi="Lucida Console"/>
-          <w:sz w:val="28"/>
-          <w:szCs w:val="28"/>
-        </w:rPr>
-      </w:pPr>
-    </w:p>
-    <w:p>
-      <w:pPr>
-        <w:rPr>
-          <w:rFonts w:ascii="Lucida Console" w:hAnsi="Lucida Console"/>
-          <w:sz w:val="28"/>
-          <w:szCs w:val="28"/>
-        </w:rPr>
-      </w:pPr>
-    </w:p>
-    <w:p>
-      <w:pPr>
-        <w:rPr>
-          <w:rFonts w:ascii="Lucida Console" w:hAnsi="Lucida Console"/>
-          <w:sz w:val="28"/>
-          <w:szCs w:val="28"/>
-        </w:rPr>
-      </w:pPr>
-    </w:p>
-    <w:p>
-      <w:pPr>
-        <w:rPr>
-          <w:rFonts w:ascii="Lucida Console" w:hAnsi="Lucida Console"/>
-          <w:sz w:val="28"/>
-          <w:szCs w:val="28"/>
-        </w:rPr>
-      </w:pPr>
-    </w:p>
-    <w:p>
-      <w:pPr>
-        <w:rPr>
-          <w:rFonts w:ascii="Lucida Console" w:hAnsi="Lucida Console"/>
-          <w:sz w:val="28"/>
-          <w:szCs w:val="28"/>
-        </w:rPr>
-      </w:pPr>
-    </w:p>
-    <w:p>
-      <w:pPr>
-        <w:rPr>
-          <w:rFonts w:ascii="Lucida Console" w:hAnsi="Lucida Console"/>
-          <w:sz w:val="28"/>
-          <w:szCs w:val="28"/>
-        </w:rPr>
-      </w:pPr>
-    </w:p>
-    <w:p>
-      <w:pPr>
-        <w:rPr>
-          <w:rFonts w:ascii="Lucida Console" w:hAnsi="Lucida Console"/>
-          <w:sz w:val="28"/>
-          <w:szCs w:val="28"/>
-        </w:rPr>
-      </w:pPr>
-    </w:p>
-    <w:p>
-      <w:pPr>
-        <w:rPr>
-          <w:rFonts w:ascii="Lucida Console" w:hAnsi="Lucida Console"/>
-          <w:sz w:val="28"/>
-          <w:szCs w:val="28"/>
-        </w:rPr>
-      </w:pPr>
-    </w:p>
-    <w:p>
-      <w:pPr>
-        <w:rPr>
-          <w:rFonts w:ascii="Lucida Console" w:hAnsi="Lucida Console"/>
+      </w:pPr>
+    </w:p>
+    <w:p>
+      <w:pPr>
+        <w:jc w:val="center"/>
+        <w:rPr>
+          <w:rFonts w:ascii="Californian FB" w:hAnsi="Californian FB"/>
           <w:sz w:val="48"/>
           <w:szCs w:val="48"/>
         </w:rPr>
       </w:pPr>
       <w:r>
         <w:rPr>
-          <w:rFonts w:ascii="Lucida Console" w:hAnsi="Lucida Console"/>
+          <w:rFonts w:ascii="Californian FB" w:hAnsi="Californian FB"/>
           <w:sz w:val="48"/>
           <w:szCs w:val="48"/>
         </w:rPr>
-        <w:t xml:space="preserve">Modules </w:t>
-      </w:r>
-      <w:proofErr w:type="gramStart"/>
-      <w:r>
-        <w:rPr>
-          <w:rFonts w:ascii="Lucida Console" w:hAnsi="Lucida Console"/>
+        <w:lastRenderedPageBreak/>
+        <w:t>Program Files</w:t>
+      </w:r>
+    </w:p>
+    <w:p>
+      <w:pPr>
+        <w:jc w:val="center"/>
+        <w:rPr>
+          <w:rFonts w:ascii="Californian FB" w:hAnsi="Californian FB"/>
           <w:sz w:val="48"/>
           <w:szCs w:val="48"/>
         </w:rPr>
-        <w:t>used :</w:t>
+      </w:pPr>
+    </w:p>
+    <w:p>
+      <w:pPr>
+        <w:rPr>
+          <w:rFonts w:ascii="Californian FB" w:hAnsi="Californian FB"/>
+          <w:b/>
+          <w:sz w:val="36"/>
+          <w:szCs w:val="36"/>
+        </w:rPr>
+      </w:pPr>
+      <w:r>
+        <w:rPr>
+          <w:rFonts w:ascii="Californian FB" w:hAnsi="Californian FB"/>
+          <w:b/>
+          <w:sz w:val="36"/>
+          <w:szCs w:val="36"/>
+        </w:rPr>
+        <w:t>animation.py</w:t>
+      </w:r>
+      <w:r>
+        <w:rPr>
+          <w:rFonts w:ascii="Californian FB" w:hAnsi="Californian FB"/>
+          <w:b/>
+          <w:sz w:val="36"/>
+          <w:szCs w:val="36"/>
+        </w:rPr>
+        <w:t xml:space="preserve">                                 __main__</w:t>
+      </w:r>
+    </w:p>
+    <w:p>
+      <w:pPr>
+        <w:rPr>
+          <w:rFonts w:ascii="Californian FB" w:hAnsi="Californian FB"/>
+          <w:sz w:val="28"/>
+          <w:szCs w:val="28"/>
+        </w:rPr>
+      </w:pPr>
+      <w:proofErr w:type="gramStart"/>
+      <w:r>
+        <w:rPr>
+          <w:rFonts w:ascii="Californian FB" w:hAnsi="Californian FB"/>
+          <w:sz w:val="28"/>
+          <w:szCs w:val="28"/>
+        </w:rPr>
+        <w:t>this</w:t>
       </w:r>
       <w:proofErr w:type="gramEnd"/>
-    </w:p>
-    <w:p>
-      <w:pPr>
-        <w:rPr>
-          <w:rFonts w:ascii="Lucida Console" w:hAnsi="Lucida Console"/>
+      <w:r>
+        <w:rPr>
+          <w:rFonts w:ascii="Californian FB" w:hAnsi="Californian FB"/>
+          <w:sz w:val="28"/>
+          <w:szCs w:val="28"/>
+        </w:rPr>
+        <w:t xml:space="preserve"> is the introductory page that uses </w:t>
+      </w:r>
+      <w:proofErr w:type="spellStart"/>
+      <w:r>
+        <w:rPr>
+          <w:rFonts w:ascii="Californian FB" w:hAnsi="Californian FB"/>
+          <w:sz w:val="28"/>
+          <w:szCs w:val="28"/>
+        </w:rPr>
+        <w:t>tkinter</w:t>
+      </w:r>
+      <w:proofErr w:type="spellEnd"/>
+      <w:r>
+        <w:rPr>
+          <w:rFonts w:ascii="Californian FB" w:hAnsi="Californian FB"/>
+          <w:sz w:val="28"/>
+          <w:szCs w:val="28"/>
+        </w:rPr>
+        <w:t xml:space="preserve"> GUI to display some transition animations using for loop , playing background music using </w:t>
+      </w:r>
+      <w:proofErr w:type="spellStart"/>
+      <w:r>
+        <w:rPr>
+          <w:rFonts w:ascii="Californian FB" w:hAnsi="Californian FB"/>
+          <w:sz w:val="28"/>
+          <w:szCs w:val="28"/>
+        </w:rPr>
+        <w:t>playsound</w:t>
+      </w:r>
+      <w:proofErr w:type="spellEnd"/>
+      <w:r>
+        <w:rPr>
+          <w:rFonts w:ascii="Californian FB" w:hAnsi="Californian FB"/>
+          <w:sz w:val="28"/>
+          <w:szCs w:val="28"/>
+        </w:rPr>
+        <w:t xml:space="preserve"> module along with the animation via threading . Threading makes playing music and playing animation at same time </w:t>
+      </w:r>
+      <w:proofErr w:type="gramStart"/>
+      <w:r>
+        <w:rPr>
+          <w:rFonts w:ascii="Californian FB" w:hAnsi="Californian FB"/>
+          <w:sz w:val="28"/>
+          <w:szCs w:val="28"/>
+        </w:rPr>
+        <w:t>simultaneously .</w:t>
+      </w:r>
+      <w:proofErr w:type="gramEnd"/>
+      <w:r>
+        <w:rPr>
+          <w:rFonts w:ascii="Californian FB" w:hAnsi="Californian FB"/>
+          <w:sz w:val="28"/>
+          <w:szCs w:val="28"/>
+        </w:rPr>
+        <w:t xml:space="preserve"> </w:t>
+      </w:r>
+      <w:proofErr w:type="gramStart"/>
+      <w:r>
+        <w:rPr>
+          <w:rFonts w:ascii="Californian FB" w:hAnsi="Californian FB"/>
+          <w:sz w:val="28"/>
+          <w:szCs w:val="28"/>
+        </w:rPr>
+        <w:t>after</w:t>
+      </w:r>
+      <w:proofErr w:type="gramEnd"/>
+      <w:r>
+        <w:rPr>
+          <w:rFonts w:ascii="Californian FB" w:hAnsi="Californian FB"/>
+          <w:sz w:val="28"/>
+          <w:szCs w:val="28"/>
+        </w:rPr>
+        <w:t xml:space="preserve"> the animation ends , it opens the module created for login page</w:t>
+      </w:r>
+    </w:p>
+    <w:p>
+      <w:pPr>
+        <w:rPr>
+          <w:rFonts w:ascii="Californian FB" w:hAnsi="Californian FB"/>
+          <w:b/>
+          <w:sz w:val="36"/>
+          <w:szCs w:val="36"/>
+        </w:rPr>
+      </w:pPr>
+      <w:proofErr w:type="gramStart"/>
+      <w:r>
+        <w:rPr>
+          <w:rFonts w:ascii="Californian FB" w:hAnsi="Californian FB"/>
+          <w:b/>
+          <w:sz w:val="36"/>
+          <w:szCs w:val="36"/>
+        </w:rPr>
+        <w:t>login_page.py</w:t>
+      </w:r>
+      <w:proofErr w:type="gramEnd"/>
+      <w:r>
+        <w:rPr>
+          <w:rFonts w:ascii="Californian FB" w:hAnsi="Californian FB"/>
+          <w:b/>
+          <w:sz w:val="36"/>
+          <w:szCs w:val="36"/>
+        </w:rPr>
+        <w:t xml:space="preserve">                                 </w:t>
+      </w:r>
+      <w:r>
+        <w:rPr>
+          <w:rFonts w:ascii="Californian FB" w:hAnsi="Californian FB"/>
+          <w:b/>
+          <w:sz w:val="36"/>
+          <w:szCs w:val="36"/>
+        </w:rPr>
+        <w:t xml:space="preserve">  </w:t>
+      </w:r>
+      <w:r>
+        <w:rPr>
+          <w:rFonts w:ascii="Californian FB" w:hAnsi="Californian FB"/>
+          <w:b/>
+          <w:sz w:val="36"/>
+          <w:szCs w:val="36"/>
+        </w:rPr>
+        <w:t>module</w:t>
+      </w:r>
+    </w:p>
+    <w:p>
+      <w:pPr>
+        <w:rPr>
+          <w:rFonts w:ascii="Californian FB" w:hAnsi="Californian FB"/>
+          <w:sz w:val="28"/>
+          <w:szCs w:val="28"/>
+        </w:rPr>
+      </w:pPr>
+      <w:proofErr w:type="gramStart"/>
+      <w:r>
+        <w:rPr>
+          <w:rFonts w:ascii="Californian FB" w:hAnsi="Californian FB"/>
+          <w:sz w:val="28"/>
+          <w:szCs w:val="28"/>
+        </w:rPr>
+        <w:t>this</w:t>
+      </w:r>
+      <w:proofErr w:type="gramEnd"/>
+      <w:r>
+        <w:rPr>
+          <w:rFonts w:ascii="Californian FB" w:hAnsi="Californian FB"/>
+          <w:sz w:val="28"/>
+          <w:szCs w:val="28"/>
+        </w:rPr>
+        <w:t xml:space="preserve"> is the page which ensures the authorization and authentication of a particular teacher to deal with their resources and carry out their particular tasks. </w:t>
+      </w:r>
+    </w:p>
+    <w:p>
+      <w:pPr>
+        <w:rPr>
+          <w:rFonts w:ascii="Californian FB" w:hAnsi="Californian FB"/>
+          <w:b/>
+          <w:sz w:val="36"/>
+          <w:szCs w:val="36"/>
+        </w:rPr>
+      </w:pPr>
+      <w:proofErr w:type="gramStart"/>
+      <w:r>
+        <w:rPr>
+          <w:rFonts w:ascii="Californian FB" w:hAnsi="Californian FB"/>
+          <w:b/>
+          <w:sz w:val="36"/>
+          <w:szCs w:val="36"/>
+        </w:rPr>
+        <w:t>creaccnt.py</w:t>
+      </w:r>
+      <w:proofErr w:type="gramEnd"/>
+      <w:r>
+        <w:rPr>
+          <w:rFonts w:ascii="Californian FB" w:hAnsi="Californian FB"/>
+          <w:b/>
+          <w:sz w:val="36"/>
+          <w:szCs w:val="36"/>
+        </w:rPr>
+        <w:t xml:space="preserve">                                   </w:t>
+      </w:r>
+      <w:r>
+        <w:rPr>
+          <w:rFonts w:ascii="Californian FB" w:hAnsi="Californian FB"/>
+          <w:b/>
+          <w:sz w:val="36"/>
+          <w:szCs w:val="36"/>
+        </w:rPr>
+        <w:t xml:space="preserve">   </w:t>
+      </w:r>
+      <w:r>
+        <w:rPr>
+          <w:rFonts w:ascii="Californian FB" w:hAnsi="Californian FB"/>
+          <w:b/>
+          <w:sz w:val="36"/>
+          <w:szCs w:val="36"/>
+        </w:rPr>
+        <w:t>module</w:t>
+      </w:r>
+    </w:p>
+    <w:p>
+      <w:pPr>
+        <w:rPr>
+          <w:rFonts w:ascii="Californian FB" w:hAnsi="Californian FB"/>
+          <w:sz w:val="28"/>
+          <w:szCs w:val="28"/>
+        </w:rPr>
+      </w:pPr>
+      <w:proofErr w:type="gramStart"/>
+      <w:r>
+        <w:rPr>
+          <w:rFonts w:ascii="Californian FB" w:hAnsi="Californian FB"/>
+          <w:sz w:val="28"/>
+          <w:szCs w:val="28"/>
+        </w:rPr>
+        <w:t>used</w:t>
+      </w:r>
+      <w:proofErr w:type="gramEnd"/>
+      <w:r>
+        <w:rPr>
+          <w:rFonts w:ascii="Californian FB" w:hAnsi="Californian FB"/>
+          <w:sz w:val="28"/>
+          <w:szCs w:val="28"/>
+        </w:rPr>
+        <w:t xml:space="preserve"> to create user accounts and demand their databases from the school server</w:t>
+      </w:r>
+      <w:r>
+        <w:rPr>
+          <w:rFonts w:ascii="Californian FB" w:hAnsi="Californian FB"/>
+          <w:sz w:val="28"/>
+          <w:szCs w:val="28"/>
+        </w:rPr>
+        <w:t xml:space="preserve"> to be stored in their account database</w:t>
+      </w:r>
+    </w:p>
+    <w:p>
+      <w:pPr>
+        <w:rPr>
+          <w:rFonts w:ascii="Californian FB" w:hAnsi="Californian FB"/>
+          <w:b/>
+          <w:sz w:val="36"/>
+          <w:szCs w:val="36"/>
+        </w:rPr>
+      </w:pPr>
+      <w:proofErr w:type="gramStart"/>
+      <w:r>
+        <w:rPr>
+          <w:rFonts w:ascii="Californian FB" w:hAnsi="Californian FB"/>
+          <w:b/>
+          <w:sz w:val="36"/>
+          <w:szCs w:val="36"/>
+        </w:rPr>
+        <w:t>forgotpsw.py</w:t>
+      </w:r>
+      <w:proofErr w:type="gramEnd"/>
+      <w:r>
+        <w:rPr>
+          <w:rFonts w:ascii="Californian FB" w:hAnsi="Californian FB"/>
+          <w:b/>
+          <w:sz w:val="36"/>
+          <w:szCs w:val="36"/>
+        </w:rPr>
+        <w:t xml:space="preserve">                                  module</w:t>
+      </w:r>
+    </w:p>
+    <w:p>
+      <w:pPr>
+        <w:rPr>
+          <w:rFonts w:ascii="Californian FB" w:hAnsi="Californian FB"/>
+          <w:sz w:val="28"/>
+          <w:szCs w:val="28"/>
+        </w:rPr>
+      </w:pPr>
+      <w:proofErr w:type="gramStart"/>
+      <w:r>
+        <w:rPr>
+          <w:rFonts w:ascii="Californian FB" w:hAnsi="Californian FB"/>
+          <w:sz w:val="28"/>
+          <w:szCs w:val="28"/>
+        </w:rPr>
+        <w:t>service</w:t>
+      </w:r>
+      <w:proofErr w:type="gramEnd"/>
+      <w:r>
+        <w:rPr>
+          <w:rFonts w:ascii="Californian FB" w:hAnsi="Californian FB"/>
+          <w:sz w:val="28"/>
+          <w:szCs w:val="28"/>
+        </w:rPr>
+        <w:t xml:space="preserve"> to renew the password , verifications can be added for safety , but this is beyond the scope of our level</w:t>
+      </w:r>
+    </w:p>
+    <w:p>
+      <w:pPr>
+        <w:rPr>
+          <w:rFonts w:ascii="Californian FB" w:hAnsi="Californian FB"/>
+          <w:b/>
+          <w:sz w:val="36"/>
+          <w:szCs w:val="36"/>
+        </w:rPr>
+      </w:pPr>
+      <w:proofErr w:type="gramStart"/>
+      <w:r>
+        <w:rPr>
+          <w:rFonts w:ascii="Californian FB" w:hAnsi="Californian FB"/>
+          <w:b/>
+          <w:sz w:val="36"/>
+          <w:szCs w:val="36"/>
+        </w:rPr>
+        <w:t>welcome.py</w:t>
+      </w:r>
+      <w:proofErr w:type="gramEnd"/>
+      <w:r>
+        <w:rPr>
+          <w:rFonts w:ascii="Californian FB" w:hAnsi="Californian FB"/>
+          <w:b/>
+          <w:sz w:val="36"/>
+          <w:szCs w:val="36"/>
+        </w:rPr>
+        <w:t xml:space="preserve">                                    </w:t>
+      </w:r>
+      <w:r>
+        <w:rPr>
+          <w:rFonts w:ascii="Californian FB" w:hAnsi="Californian FB"/>
+          <w:b/>
+          <w:sz w:val="36"/>
+          <w:szCs w:val="36"/>
+        </w:rPr>
+        <w:t xml:space="preserve"> </w:t>
+      </w:r>
+      <w:r>
+        <w:rPr>
+          <w:rFonts w:ascii="Californian FB" w:hAnsi="Californian FB"/>
+          <w:b/>
+          <w:sz w:val="36"/>
+          <w:szCs w:val="36"/>
+        </w:rPr>
+        <w:t>module</w:t>
+      </w:r>
+    </w:p>
+    <w:p>
+      <w:pPr>
+        <w:rPr>
+          <w:rFonts w:ascii="Californian FB" w:hAnsi="Californian FB"/>
+          <w:sz w:val="28"/>
+          <w:szCs w:val="28"/>
+        </w:rPr>
+      </w:pPr>
+      <w:proofErr w:type="gramStart"/>
+      <w:r>
+        <w:rPr>
+          <w:rFonts w:ascii="Californian FB" w:hAnsi="Californian FB"/>
+          <w:sz w:val="28"/>
+          <w:szCs w:val="28"/>
+        </w:rPr>
+        <w:t>the</w:t>
+      </w:r>
+      <w:proofErr w:type="gramEnd"/>
+      <w:r>
+        <w:rPr>
+          <w:rFonts w:ascii="Californian FB" w:hAnsi="Californian FB"/>
+          <w:sz w:val="28"/>
+          <w:szCs w:val="28"/>
+        </w:rPr>
+        <w:t xml:space="preserve"> page that shows the services as soon as the user enters a valid login id and password in login page. It is improvised with time clock and proverbs for teachers</w:t>
+      </w:r>
+    </w:p>
+    <w:p>
+      <w:pPr>
+        <w:rPr>
+          <w:rFonts w:ascii="Californian FB" w:hAnsi="Californian FB"/>
+          <w:b/>
+          <w:sz w:val="36"/>
+          <w:szCs w:val="36"/>
+        </w:rPr>
+      </w:pPr>
+      <w:proofErr w:type="gramStart"/>
+      <w:r>
+        <w:rPr>
+          <w:rFonts w:ascii="Californian FB" w:hAnsi="Californian FB"/>
+          <w:b/>
+          <w:sz w:val="36"/>
+          <w:szCs w:val="36"/>
+        </w:rPr>
+        <w:t>timetable.py</w:t>
+      </w:r>
+      <w:proofErr w:type="gramEnd"/>
+      <w:r>
+        <w:rPr>
+          <w:rFonts w:ascii="Californian FB" w:hAnsi="Californian FB"/>
+          <w:b/>
+          <w:sz w:val="36"/>
+          <w:szCs w:val="36"/>
+        </w:rPr>
+        <w:t xml:space="preserve">                                  </w:t>
+      </w:r>
+      <w:r>
+        <w:rPr>
+          <w:rFonts w:ascii="Californian FB" w:hAnsi="Californian FB"/>
+          <w:b/>
+          <w:sz w:val="36"/>
+          <w:szCs w:val="36"/>
+        </w:rPr>
+        <w:t xml:space="preserve">  </w:t>
+      </w:r>
+      <w:r>
+        <w:rPr>
+          <w:rFonts w:ascii="Californian FB" w:hAnsi="Californian FB"/>
+          <w:b/>
+          <w:sz w:val="36"/>
+          <w:szCs w:val="36"/>
+        </w:rPr>
+        <w:t>module</w:t>
+      </w:r>
+    </w:p>
+    <w:p>
+      <w:pPr>
+        <w:rPr>
+          <w:rFonts w:ascii="Californian FB" w:hAnsi="Californian FB"/>
+          <w:sz w:val="28"/>
+          <w:szCs w:val="28"/>
+        </w:rPr>
+      </w:pPr>
+      <w:proofErr w:type="gramStart"/>
+      <w:r>
+        <w:rPr>
+          <w:rFonts w:ascii="Californian FB" w:hAnsi="Californian FB"/>
+          <w:sz w:val="28"/>
+          <w:szCs w:val="28"/>
+        </w:rPr>
+        <w:t>this</w:t>
+      </w:r>
+      <w:proofErr w:type="gramEnd"/>
+      <w:r>
+        <w:rPr>
+          <w:rFonts w:ascii="Californian FB" w:hAnsi="Californian FB"/>
+          <w:sz w:val="28"/>
+          <w:szCs w:val="28"/>
+        </w:rPr>
+        <w:t xml:space="preserve"> is to show the timetable of the user(teacher)’s class in which he/she is in charge of</w:t>
+      </w:r>
+    </w:p>
+    <w:p>
+      <w:pPr>
+        <w:rPr>
+          <w:rFonts w:ascii="Californian FB" w:hAnsi="Californian FB"/>
+          <w:b/>
+          <w:sz w:val="36"/>
+          <w:szCs w:val="36"/>
+        </w:rPr>
+      </w:pPr>
+    </w:p>
+    <w:p>
+      <w:pPr>
+        <w:rPr>
+          <w:rFonts w:ascii="Californian FB" w:hAnsi="Californian FB"/>
+          <w:b/>
+          <w:sz w:val="36"/>
+          <w:szCs w:val="36"/>
+        </w:rPr>
+      </w:pPr>
+      <w:proofErr w:type="gramStart"/>
+      <w:r>
+        <w:rPr>
+          <w:rFonts w:ascii="Californian FB" w:hAnsi="Californian FB"/>
+          <w:b/>
+          <w:sz w:val="36"/>
+          <w:szCs w:val="36"/>
+        </w:rPr>
+        <w:lastRenderedPageBreak/>
+        <w:t>attendance.py</w:t>
+      </w:r>
+      <w:proofErr w:type="gramEnd"/>
+      <w:r>
+        <w:rPr>
+          <w:rFonts w:ascii="Californian FB" w:hAnsi="Californian FB"/>
+          <w:b/>
+          <w:sz w:val="36"/>
+          <w:szCs w:val="36"/>
+        </w:rPr>
+        <w:t xml:space="preserve">                                 module</w:t>
+      </w:r>
+    </w:p>
+    <w:p>
+      <w:pPr>
+        <w:rPr>
+          <w:rFonts w:ascii="Californian FB" w:hAnsi="Californian FB"/>
+          <w:sz w:val="28"/>
+          <w:szCs w:val="28"/>
+        </w:rPr>
+      </w:pPr>
+      <w:proofErr w:type="gramStart"/>
+      <w:r>
+        <w:rPr>
+          <w:rFonts w:ascii="Californian FB" w:hAnsi="Californian FB"/>
+          <w:sz w:val="28"/>
+          <w:szCs w:val="28"/>
+        </w:rPr>
+        <w:t>the</w:t>
+      </w:r>
+      <w:proofErr w:type="gramEnd"/>
+      <w:r>
+        <w:rPr>
+          <w:rFonts w:ascii="Californian FB" w:hAnsi="Californian FB"/>
+          <w:sz w:val="28"/>
+          <w:szCs w:val="28"/>
+        </w:rPr>
+        <w:t xml:space="preserve"> window which shows viewing and taking </w:t>
+      </w:r>
+      <w:proofErr w:type="spellStart"/>
+      <w:r>
+        <w:rPr>
+          <w:rFonts w:ascii="Californian FB" w:hAnsi="Californian FB"/>
+          <w:sz w:val="28"/>
+          <w:szCs w:val="28"/>
+        </w:rPr>
+        <w:t>attendence</w:t>
+      </w:r>
+      <w:proofErr w:type="spellEnd"/>
+    </w:p>
+    <w:p>
+      <w:pPr>
+        <w:rPr>
+          <w:rFonts w:ascii="Californian FB" w:hAnsi="Californian FB"/>
+          <w:b/>
+          <w:sz w:val="36"/>
+          <w:szCs w:val="36"/>
+        </w:rPr>
+      </w:pPr>
+      <w:proofErr w:type="gramStart"/>
+      <w:r>
+        <w:rPr>
+          <w:rFonts w:ascii="Californian FB" w:hAnsi="Californian FB"/>
+          <w:b/>
+          <w:sz w:val="36"/>
+          <w:szCs w:val="36"/>
+        </w:rPr>
+        <w:t>view_atten.py</w:t>
+      </w:r>
+      <w:proofErr w:type="gramEnd"/>
+      <w:r>
+        <w:rPr>
+          <w:rFonts w:ascii="Californian FB" w:hAnsi="Californian FB"/>
+          <w:b/>
+          <w:sz w:val="36"/>
+          <w:szCs w:val="36"/>
+        </w:rPr>
+        <w:t xml:space="preserve">                                 module</w:t>
+      </w:r>
+    </w:p>
+    <w:p>
+      <w:pPr>
+        <w:rPr>
+          <w:rFonts w:ascii="Californian FB" w:hAnsi="Californian FB"/>
+          <w:sz w:val="28"/>
+          <w:szCs w:val="28"/>
+        </w:rPr>
+      </w:pPr>
+      <w:proofErr w:type="gramStart"/>
+      <w:r>
+        <w:rPr>
+          <w:rFonts w:ascii="Californian FB" w:hAnsi="Californian FB"/>
+          <w:sz w:val="28"/>
+          <w:szCs w:val="28"/>
+        </w:rPr>
+        <w:t>used</w:t>
+      </w:r>
+      <w:proofErr w:type="gramEnd"/>
+      <w:r>
+        <w:rPr>
+          <w:rFonts w:ascii="Californian FB" w:hAnsi="Californian FB"/>
+          <w:sz w:val="28"/>
+          <w:szCs w:val="28"/>
+        </w:rPr>
+        <w:t xml:space="preserve"> to view the attendance of a particular date of the class in which the teacher is in charge</w:t>
+      </w:r>
+    </w:p>
+    <w:p>
+      <w:pPr>
+        <w:rPr>
+          <w:rFonts w:ascii="Californian FB" w:hAnsi="Californian FB"/>
+          <w:b/>
+          <w:sz w:val="36"/>
+          <w:szCs w:val="36"/>
+        </w:rPr>
+      </w:pPr>
+      <w:proofErr w:type="gramStart"/>
+      <w:r>
+        <w:rPr>
+          <w:rFonts w:ascii="Californian FB" w:hAnsi="Californian FB"/>
+          <w:b/>
+          <w:sz w:val="36"/>
+          <w:szCs w:val="36"/>
+        </w:rPr>
+        <w:t>take_atten.py</w:t>
+      </w:r>
+      <w:proofErr w:type="gramEnd"/>
+      <w:r>
+        <w:rPr>
+          <w:rFonts w:ascii="Californian FB" w:hAnsi="Californian FB"/>
+          <w:b/>
+          <w:sz w:val="36"/>
+          <w:szCs w:val="36"/>
+        </w:rPr>
+        <w:t xml:space="preserve">                                 module</w:t>
+      </w:r>
+    </w:p>
+    <w:p>
+      <w:pPr>
+        <w:rPr>
+          <w:rFonts w:ascii="Californian FB" w:hAnsi="Californian FB"/>
+          <w:sz w:val="28"/>
+          <w:szCs w:val="28"/>
+        </w:rPr>
+      </w:pPr>
+      <w:proofErr w:type="gramStart"/>
+      <w:r>
+        <w:rPr>
+          <w:rFonts w:ascii="Californian FB" w:hAnsi="Californian FB"/>
+          <w:sz w:val="28"/>
+          <w:szCs w:val="28"/>
+        </w:rPr>
+        <w:t>used</w:t>
+      </w:r>
+      <w:proofErr w:type="gramEnd"/>
+      <w:r>
+        <w:rPr>
+          <w:rFonts w:ascii="Californian FB" w:hAnsi="Californian FB"/>
+          <w:sz w:val="28"/>
+          <w:szCs w:val="28"/>
+        </w:rPr>
+        <w:t xml:space="preserve"> to take the attendance of the day of logging in , for the class in which the teacher is in charge</w:t>
+      </w:r>
+    </w:p>
+    <w:p>
+      <w:pPr>
+        <w:rPr>
+          <w:rFonts w:ascii="Californian FB" w:hAnsi="Californian FB"/>
+          <w:b/>
+          <w:sz w:val="36"/>
+          <w:szCs w:val="36"/>
+        </w:rPr>
+      </w:pPr>
+      <w:proofErr w:type="gramStart"/>
+      <w:r>
+        <w:rPr>
+          <w:rFonts w:ascii="Californian FB" w:hAnsi="Californian FB"/>
+          <w:b/>
+          <w:sz w:val="36"/>
+          <w:szCs w:val="36"/>
+        </w:rPr>
+        <w:t>login.csv</w:t>
+      </w:r>
+      <w:proofErr w:type="gramEnd"/>
+      <w:r>
+        <w:rPr>
+          <w:rFonts w:ascii="Californian FB" w:hAnsi="Californian FB"/>
+          <w:b/>
+          <w:sz w:val="36"/>
+          <w:szCs w:val="36"/>
+        </w:rPr>
+        <w:t xml:space="preserve">                                           CSV File</w:t>
+      </w:r>
+    </w:p>
+    <w:p>
+      <w:pPr>
+        <w:rPr>
+          <w:rFonts w:ascii="Californian FB" w:hAnsi="Californian FB"/>
+          <w:sz w:val="28"/>
+          <w:szCs w:val="28"/>
+        </w:rPr>
+      </w:pPr>
+      <w:proofErr w:type="gramStart"/>
+      <w:r>
+        <w:rPr>
+          <w:rFonts w:ascii="Californian FB" w:hAnsi="Californian FB"/>
+          <w:sz w:val="28"/>
+          <w:szCs w:val="28"/>
+        </w:rPr>
+        <w:t>the</w:t>
+      </w:r>
+      <w:proofErr w:type="gramEnd"/>
+      <w:r>
+        <w:rPr>
+          <w:rFonts w:ascii="Californian FB" w:hAnsi="Californian FB"/>
+          <w:sz w:val="28"/>
+          <w:szCs w:val="28"/>
+        </w:rPr>
+        <w:t xml:space="preserve"> </w:t>
+      </w:r>
+      <w:proofErr w:type="spellStart"/>
+      <w:r>
+        <w:rPr>
+          <w:rFonts w:ascii="Californian FB" w:hAnsi="Californian FB"/>
+          <w:sz w:val="28"/>
+          <w:szCs w:val="28"/>
+        </w:rPr>
+        <w:t>csv</w:t>
+      </w:r>
+      <w:proofErr w:type="spellEnd"/>
+      <w:r>
+        <w:rPr>
+          <w:rFonts w:ascii="Californian FB" w:hAnsi="Californian FB"/>
+          <w:sz w:val="28"/>
+          <w:szCs w:val="28"/>
+        </w:rPr>
+        <w:t xml:space="preserve"> file which stores login id , password and class of </w:t>
+      </w:r>
+      <w:proofErr w:type="spellStart"/>
+      <w:r>
+        <w:rPr>
+          <w:rFonts w:ascii="Californian FB" w:hAnsi="Californian FB"/>
+          <w:sz w:val="28"/>
+          <w:szCs w:val="28"/>
+        </w:rPr>
+        <w:t>incharge</w:t>
+      </w:r>
+      <w:proofErr w:type="spellEnd"/>
+      <w:r>
+        <w:rPr>
+          <w:rFonts w:ascii="Californian FB" w:hAnsi="Californian FB"/>
+          <w:sz w:val="28"/>
+          <w:szCs w:val="28"/>
+        </w:rPr>
+        <w:t xml:space="preserve"> of users (teachers)</w:t>
+      </w:r>
+    </w:p>
+    <w:p>
+      <w:pPr>
+        <w:rPr>
+          <w:rFonts w:ascii="Californian FB" w:hAnsi="Californian FB"/>
+          <w:sz w:val="28"/>
+          <w:szCs w:val="28"/>
+        </w:rPr>
+      </w:pPr>
+    </w:p>
+    <w:p>
+      <w:pPr>
+        <w:rPr>
+          <w:rFonts w:ascii="Californian FB" w:hAnsi="Californian FB"/>
+          <w:sz w:val="28"/>
+          <w:szCs w:val="28"/>
+        </w:rPr>
+      </w:pPr>
+    </w:p>
+    <w:p>
+      <w:pPr>
+        <w:rPr>
+          <w:rFonts w:ascii="Californian FB" w:hAnsi="Californian FB"/>
+          <w:sz w:val="28"/>
+          <w:szCs w:val="28"/>
+        </w:rPr>
+      </w:pPr>
+    </w:p>
+    <w:p>
+      <w:pPr>
+        <w:rPr>
+          <w:rFonts w:ascii="Californian FB" w:hAnsi="Californian FB"/>
+          <w:sz w:val="28"/>
+          <w:szCs w:val="28"/>
+        </w:rPr>
+      </w:pPr>
+    </w:p>
+    <w:p>
+      <w:pPr>
+        <w:rPr>
+          <w:rFonts w:ascii="Californian FB" w:hAnsi="Californian FB"/>
+          <w:sz w:val="28"/>
+          <w:szCs w:val="28"/>
+        </w:rPr>
+      </w:pPr>
+    </w:p>
+    <w:p>
+      <w:pPr>
+        <w:rPr>
+          <w:rFonts w:ascii="Californian FB" w:hAnsi="Californian FB"/>
+          <w:sz w:val="28"/>
+          <w:szCs w:val="28"/>
+        </w:rPr>
+      </w:pPr>
+    </w:p>
+    <w:p>
+      <w:pPr>
+        <w:rPr>
+          <w:rFonts w:ascii="Californian FB" w:hAnsi="Californian FB"/>
+          <w:sz w:val="28"/>
+          <w:szCs w:val="28"/>
+        </w:rPr>
+      </w:pPr>
+    </w:p>
+    <w:p>
+      <w:pPr>
+        <w:rPr>
+          <w:rFonts w:ascii="Californian FB" w:hAnsi="Californian FB"/>
+          <w:sz w:val="28"/>
+          <w:szCs w:val="28"/>
+        </w:rPr>
+      </w:pPr>
+    </w:p>
+    <w:p>
+      <w:pPr>
+        <w:rPr>
+          <w:rFonts w:ascii="Californian FB" w:hAnsi="Californian FB"/>
+          <w:sz w:val="28"/>
+          <w:szCs w:val="28"/>
+        </w:rPr>
+      </w:pPr>
+    </w:p>
+    <w:p>
+      <w:pPr>
+        <w:rPr>
+          <w:rFonts w:ascii="Californian FB" w:hAnsi="Californian FB"/>
+          <w:sz w:val="28"/>
+          <w:szCs w:val="28"/>
+        </w:rPr>
+      </w:pPr>
+    </w:p>
+    <w:p>
+      <w:pPr>
+        <w:rPr>
+          <w:rFonts w:ascii="Californian FB" w:hAnsi="Californian FB"/>
+          <w:sz w:val="28"/>
+          <w:szCs w:val="28"/>
+        </w:rPr>
+      </w:pPr>
+    </w:p>
+    <w:p/>
+    <w:p>
+      <w:pPr>
+        <w:jc w:val="center"/>
+        <w:rPr>
+          <w:rFonts w:ascii="Californian FB" w:hAnsi="Californian FB"/>
+          <w:sz w:val="48"/>
+          <w:szCs w:val="48"/>
+        </w:rPr>
+      </w:pPr>
+      <w:r>
+        <w:rPr>
+          <w:rFonts w:ascii="Californian FB" w:hAnsi="Californian FB"/>
+          <w:sz w:val="48"/>
+          <w:szCs w:val="48"/>
+        </w:rPr>
+        <w:lastRenderedPageBreak/>
+        <w:t>Modules used</w:t>
+      </w:r>
+    </w:p>
+    <w:p>
+      <w:pPr>
+        <w:rPr>
+          <w:rFonts w:ascii="Californian FB" w:hAnsi="Californian FB"/>
+          <w:sz w:val="48"/>
+          <w:szCs w:val="48"/>
+        </w:rPr>
+      </w:pPr>
+    </w:p>
+    <w:p>
+      <w:pPr>
+        <w:rPr>
+          <w:rFonts w:ascii="Californian FB" w:hAnsi="Californian FB"/>
           <w:sz w:val="32"/>
           <w:szCs w:val="32"/>
         </w:rPr>
@@ -2203,7 +2661,8 @@
       <w:proofErr w:type="gramStart"/>
       <w:r>
         <w:rPr>
-          <w:rFonts w:ascii="Lucida Console" w:hAnsi="Lucida Console"/>
+          <w:rFonts w:ascii="Californian FB" w:hAnsi="Californian FB"/>
+          <w:b/>
           <w:sz w:val="32"/>
           <w:szCs w:val="32"/>
         </w:rPr>
@@ -2211,7 +2670,8 @@
       </w:r>
       <w:r>
         <w:rPr>
-          <w:rFonts w:ascii="Lucida Console" w:hAnsi="Lucida Console"/>
+          <w:rFonts w:ascii="Californian FB" w:hAnsi="Californian FB"/>
+          <w:b/>
           <w:sz w:val="32"/>
           <w:szCs w:val="32"/>
         </w:rPr>
@@ -2221,7 +2681,8 @@
       <w:proofErr w:type="gramEnd"/>
       <w:r>
         <w:rPr>
-          <w:rFonts w:ascii="Lucida Console" w:hAnsi="Lucida Console"/>
+          <w:rFonts w:ascii="Californian FB" w:hAnsi="Californian FB"/>
+          <w:b/>
           <w:sz w:val="32"/>
           <w:szCs w:val="32"/>
         </w:rPr>
@@ -2230,7 +2691,8 @@
       <w:proofErr w:type="spellStart"/>
       <w:r>
         <w:rPr>
-          <w:rFonts w:ascii="Lucida Console" w:hAnsi="Lucida Console"/>
+          <w:rFonts w:ascii="Californian FB" w:hAnsi="Californian FB"/>
+          <w:b/>
           <w:sz w:val="32"/>
           <w:szCs w:val="32"/>
         </w:rPr>
@@ -2239,7 +2701,8 @@
       <w:proofErr w:type="spellEnd"/>
       <w:r>
         <w:rPr>
-          <w:rFonts w:ascii="Lucida Console" w:hAnsi="Lucida Console"/>
+          <w:rFonts w:ascii="Californian FB" w:hAnsi="Californian FB"/>
+          <w:b/>
           <w:sz w:val="32"/>
           <w:szCs w:val="32"/>
         </w:rPr>
@@ -2248,7 +2711,8 @@
       <w:proofErr w:type="spellStart"/>
       <w:r>
         <w:rPr>
-          <w:rFonts w:ascii="Lucida Console" w:hAnsi="Lucida Console"/>
+          <w:rFonts w:ascii="Californian FB" w:hAnsi="Californian FB"/>
+          <w:b/>
           <w:sz w:val="32"/>
           <w:szCs w:val="32"/>
         </w:rPr>
@@ -2257,7 +2721,8 @@
       <w:proofErr w:type="spellEnd"/>
       <w:r>
         <w:rPr>
-          <w:rFonts w:ascii="Lucida Console" w:hAnsi="Lucida Console"/>
+          <w:rFonts w:ascii="Californian FB" w:hAnsi="Californian FB"/>
+          <w:b/>
           <w:sz w:val="32"/>
           <w:szCs w:val="32"/>
         </w:rPr>
@@ -2266,7 +2731,8 @@
       <w:proofErr w:type="spellStart"/>
       <w:r>
         <w:rPr>
-          <w:rFonts w:ascii="Lucida Console" w:hAnsi="Lucida Console"/>
+          <w:rFonts w:ascii="Californian FB" w:hAnsi="Californian FB"/>
+          <w:b/>
           <w:sz w:val="32"/>
           <w:szCs w:val="32"/>
         </w:rPr>
@@ -2275,26 +2741,53 @@
       <w:proofErr w:type="spellEnd"/>
       <w:r>
         <w:rPr>
-          <w:rFonts w:ascii="Lucida Console" w:hAnsi="Lucida Console"/>
+          <w:rFonts w:ascii="Californian FB" w:hAnsi="Californian FB"/>
+          <w:b/>
           <w:sz w:val="32"/>
           <w:szCs w:val="32"/>
         </w:rPr>
-        <w:t xml:space="preserve"> )  :  The main GUI used to represent our project</w:t>
-      </w:r>
-    </w:p>
-    <w:p>
-      <w:pPr>
-        <w:rPr>
-          <w:rFonts w:ascii="Lucida Console" w:hAnsi="Lucida Console"/>
+        <w:t xml:space="preserve"> )</w:t>
+      </w:r>
+      <w:r>
+        <w:rPr>
+          <w:rFonts w:ascii="Californian FB" w:hAnsi="Californian FB"/>
           <w:sz w:val="32"/>
           <w:szCs w:val="32"/>
         </w:rPr>
+        <w:t xml:space="preserve"> </w:t>
+      </w:r>
+      <w:r>
+        <w:rPr>
+          <w:rFonts w:ascii="Californian FB" w:hAnsi="Californian FB"/>
+          <w:b/>
+          <w:sz w:val="32"/>
+          <w:szCs w:val="32"/>
+        </w:rPr>
+        <w:t xml:space="preserve"> :</w:t>
+      </w:r>
+      <w:r>
+        <w:rPr>
+          <w:rFonts w:ascii="Californian FB" w:hAnsi="Californian FB"/>
+          <w:sz w:val="32"/>
+          <w:szCs w:val="32"/>
+        </w:rPr>
+        <w:t xml:space="preserve">  The main GUI used to represent our project</w:t>
+      </w:r>
+    </w:p>
+    <w:p>
+      <w:pPr>
+        <w:rPr>
+          <w:rFonts w:ascii="Californian FB" w:hAnsi="Californian FB"/>
+          <w:sz w:val="32"/>
+          <w:szCs w:val="32"/>
+        </w:rPr>
       </w:pPr>
       <w:proofErr w:type="spellStart"/>
       <w:proofErr w:type="gramStart"/>
       <w:r>
         <w:rPr>
-          <w:rFonts w:ascii="Lucida Console" w:hAnsi="Lucida Console"/>
+          <w:rFonts w:ascii="Californian FB" w:hAnsi="Californian FB"/>
+          <w:b/>
           <w:sz w:val="32"/>
           <w:szCs w:val="32"/>
         </w:rPr>
@@ -2303,7 +2796,8 @@
       <w:proofErr w:type="spellEnd"/>
       <w:r>
         <w:rPr>
-          <w:rFonts w:ascii="Lucida Console" w:hAnsi="Lucida Console"/>
+          <w:rFonts w:ascii="Californian FB" w:hAnsi="Californian FB"/>
+          <w:b/>
           <w:sz w:val="32"/>
           <w:szCs w:val="32"/>
         </w:rPr>
@@ -2312,7 +2806,7 @@
       <w:proofErr w:type="gramEnd"/>
       <w:r>
         <w:rPr>
-          <w:rFonts w:ascii="Lucida Console" w:hAnsi="Lucida Console"/>
+          <w:rFonts w:ascii="Californian FB" w:hAnsi="Californian FB"/>
           <w:sz w:val="32"/>
           <w:szCs w:val="32"/>
         </w:rPr>
@@ -2321,7 +2815,7 @@
       <w:proofErr w:type="spellStart"/>
       <w:r>
         <w:rPr>
-          <w:rFonts w:ascii="Lucida Console" w:hAnsi="Lucida Console"/>
+          <w:rFonts w:ascii="Californian FB" w:hAnsi="Californian FB"/>
           <w:sz w:val="32"/>
           <w:szCs w:val="32"/>
         </w:rPr>
@@ -2330,7 +2824,7 @@
       <w:proofErr w:type="spellEnd"/>
       <w:r>
         <w:rPr>
-          <w:rFonts w:ascii="Lucida Console" w:hAnsi="Lucida Console"/>
+          <w:rFonts w:ascii="Californian FB" w:hAnsi="Californian FB"/>
           <w:sz w:val="32"/>
           <w:szCs w:val="32"/>
         </w:rPr>
@@ -2340,7 +2834,7 @@
     <w:p>
       <w:pPr>
         <w:rPr>
-          <w:rFonts w:ascii="Lucida Console" w:hAnsi="Lucida Console"/>
+          <w:rFonts w:ascii="Californian FB" w:hAnsi="Californian FB"/>
           <w:sz w:val="32"/>
           <w:szCs w:val="32"/>
         </w:rPr>
@@ -2349,7 +2843,8 @@
       <w:proofErr w:type="gramStart"/>
       <w:r>
         <w:rPr>
-          <w:rFonts w:ascii="Lucida Console" w:hAnsi="Lucida Console"/>
+          <w:rFonts w:ascii="Californian FB" w:hAnsi="Californian FB"/>
+          <w:b/>
           <w:sz w:val="32"/>
           <w:szCs w:val="32"/>
         </w:rPr>
@@ -2357,7 +2852,8 @@
       </w:r>
       <w:r>
         <w:rPr>
-          <w:rFonts w:ascii="Lucida Console" w:hAnsi="Lucida Console"/>
+          <w:rFonts w:ascii="Californian FB" w:hAnsi="Californian FB"/>
+          <w:b/>
           <w:sz w:val="32"/>
           <w:szCs w:val="32"/>
         </w:rPr>
@@ -2365,7 +2861,8 @@
       </w:r>
       <w:r>
         <w:rPr>
-          <w:rFonts w:ascii="Lucida Console" w:hAnsi="Lucida Console"/>
+          <w:rFonts w:ascii="Californian FB" w:hAnsi="Californian FB"/>
+          <w:b/>
           <w:sz w:val="32"/>
           <w:szCs w:val="32"/>
         </w:rPr>
@@ -2374,7 +2871,8 @@
       <w:proofErr w:type="spellEnd"/>
       <w:r>
         <w:rPr>
-          <w:rFonts w:ascii="Lucida Console" w:hAnsi="Lucida Console"/>
+          <w:rFonts w:ascii="Californian FB" w:hAnsi="Californian FB"/>
+          <w:b/>
           <w:sz w:val="32"/>
           <w:szCs w:val="32"/>
         </w:rPr>
@@ -2383,7 +2881,7 @@
       <w:proofErr w:type="gramEnd"/>
       <w:r>
         <w:rPr>
-          <w:rFonts w:ascii="Lucida Console" w:hAnsi="Lucida Console"/>
+          <w:rFonts w:ascii="Californian FB" w:hAnsi="Californian FB"/>
           <w:sz w:val="32"/>
           <w:szCs w:val="32"/>
         </w:rPr>
@@ -2392,7 +2890,7 @@
       <w:proofErr w:type="spellStart"/>
       <w:r>
         <w:rPr>
-          <w:rFonts w:ascii="Lucida Console" w:hAnsi="Lucida Console"/>
+          <w:rFonts w:ascii="Californian FB" w:hAnsi="Californian FB"/>
           <w:sz w:val="32"/>
           <w:szCs w:val="32"/>
         </w:rPr>
@@ -2401,7 +2899,7 @@
       <w:proofErr w:type="spellEnd"/>
       <w:r>
         <w:rPr>
-          <w:rFonts w:ascii="Lucida Console" w:hAnsi="Lucida Console"/>
+          <w:rFonts w:ascii="Californian FB" w:hAnsi="Californian FB"/>
           <w:sz w:val="32"/>
           <w:szCs w:val="32"/>
         </w:rPr>
@@ -2411,7 +2909,7 @@
     <w:p>
       <w:pPr>
         <w:rPr>
-          <w:rFonts w:ascii="Lucida Console" w:hAnsi="Lucida Console"/>
+          <w:rFonts w:ascii="Californian FB" w:hAnsi="Californian FB"/>
           <w:sz w:val="32"/>
           <w:szCs w:val="32"/>
         </w:rPr>
@@ -2420,7 +2918,8 @@
       <w:proofErr w:type="gramStart"/>
       <w:r>
         <w:rPr>
-          <w:rFonts w:ascii="Lucida Console" w:hAnsi="Lucida Console"/>
+          <w:rFonts w:ascii="Californian FB" w:hAnsi="Californian FB"/>
+          <w:b/>
           <w:sz w:val="32"/>
           <w:szCs w:val="32"/>
         </w:rPr>
@@ -2429,7 +2928,8 @@
       <w:proofErr w:type="spellEnd"/>
       <w:r>
         <w:rPr>
-          <w:rFonts w:ascii="Lucida Console" w:hAnsi="Lucida Console"/>
+          <w:rFonts w:ascii="Californian FB" w:hAnsi="Californian FB"/>
+          <w:b/>
           <w:sz w:val="32"/>
           <w:szCs w:val="32"/>
         </w:rPr>
@@ -2438,7 +2938,7 @@
       <w:proofErr w:type="gramEnd"/>
       <w:r>
         <w:rPr>
-          <w:rFonts w:ascii="Lucida Console" w:hAnsi="Lucida Console"/>
+          <w:rFonts w:ascii="Californian FB" w:hAnsi="Californian FB"/>
           <w:sz w:val="32"/>
           <w:szCs w:val="32"/>
         </w:rPr>
@@ -2448,7 +2948,7 @@
     <w:p>
       <w:pPr>
         <w:rPr>
-          <w:rFonts w:ascii="Lucida Console" w:hAnsi="Lucida Console"/>
+          <w:rFonts w:ascii="Californian FB" w:hAnsi="Californian FB"/>
           <w:sz w:val="32"/>
           <w:szCs w:val="32"/>
         </w:rPr>
@@ -2457,7 +2957,8 @@
       <w:proofErr w:type="gramStart"/>
       <w:r>
         <w:rPr>
-          <w:rFonts w:ascii="Lucida Console" w:hAnsi="Lucida Console"/>
+          <w:rFonts w:ascii="Californian FB" w:hAnsi="Californian FB"/>
+          <w:b/>
           <w:sz w:val="32"/>
           <w:szCs w:val="32"/>
         </w:rPr>
@@ -2466,7 +2967,8 @@
       <w:proofErr w:type="spellEnd"/>
       <w:r>
         <w:rPr>
-          <w:rFonts w:ascii="Lucida Console" w:hAnsi="Lucida Console"/>
+          <w:rFonts w:ascii="Californian FB" w:hAnsi="Californian FB"/>
+          <w:b/>
           <w:sz w:val="32"/>
           <w:szCs w:val="32"/>
         </w:rPr>
@@ -2475,7 +2977,7 @@
       <w:proofErr w:type="gramEnd"/>
       <w:r>
         <w:rPr>
-          <w:rFonts w:ascii="Lucida Console" w:hAnsi="Lucida Console"/>
+          <w:rFonts w:ascii="Californian FB" w:hAnsi="Californian FB"/>
           <w:sz w:val="32"/>
           <w:szCs w:val="32"/>
         </w:rPr>
@@ -2485,7 +2987,7 @@
     <w:p>
       <w:pPr>
         <w:rPr>
-          <w:rFonts w:ascii="Lucida Console" w:hAnsi="Lucida Console"/>
+          <w:rFonts w:ascii="Californian FB" w:hAnsi="Californian FB"/>
           <w:sz w:val="32"/>
           <w:szCs w:val="32"/>
         </w:rPr>
@@ -2493,7 +2995,8 @@
       <w:proofErr w:type="gramStart"/>
       <w:r>
         <w:rPr>
-          <w:rFonts w:ascii="Lucida Console" w:hAnsi="Lucida Console"/>
+          <w:rFonts w:ascii="Californian FB" w:hAnsi="Californian FB"/>
+          <w:b/>
           <w:sz w:val="32"/>
           <w:szCs w:val="32"/>
         </w:rPr>
@@ -2502,7 +3005,7 @@
       <w:proofErr w:type="gramEnd"/>
       <w:r>
         <w:rPr>
-          <w:rFonts w:ascii="Lucida Console" w:hAnsi="Lucida Console"/>
+          <w:rFonts w:ascii="Californian FB" w:hAnsi="Californian FB"/>
           <w:sz w:val="32"/>
           <w:szCs w:val="32"/>
         </w:rPr>
@@ -2512,7 +3015,7 @@
     <w:p>
       <w:pPr>
         <w:rPr>
-          <w:rFonts w:ascii="Lucida Console" w:hAnsi="Lucida Console"/>
+          <w:rFonts w:ascii="Californian FB" w:hAnsi="Californian FB"/>
           <w:sz w:val="32"/>
           <w:szCs w:val="32"/>
         </w:rPr>
@@ -2520,7 +3023,8 @@
       <w:proofErr w:type="gramStart"/>
       <w:r>
         <w:rPr>
-          <w:rFonts w:ascii="Lucida Console" w:hAnsi="Lucida Console"/>
+          <w:rFonts w:ascii="Californian FB" w:hAnsi="Californian FB"/>
+          <w:b/>
           <w:sz w:val="32"/>
           <w:szCs w:val="32"/>
         </w:rPr>
@@ -2529,7 +3033,7 @@
       <w:proofErr w:type="gramEnd"/>
       <w:r>
         <w:rPr>
-          <w:rFonts w:ascii="Lucida Console" w:hAnsi="Lucida Console"/>
+          <w:rFonts w:ascii="Californian FB" w:hAnsi="Californian FB"/>
           <w:sz w:val="32"/>
           <w:szCs w:val="32"/>
         </w:rPr>
@@ -2539,7 +3043,7 @@
     <w:p>
       <w:pPr>
         <w:rPr>
-          <w:rFonts w:ascii="Lucida Console" w:hAnsi="Lucida Console"/>
+          <w:rFonts w:ascii="Californian FB" w:hAnsi="Californian FB"/>
           <w:sz w:val="32"/>
           <w:szCs w:val="32"/>
         </w:rPr>
@@ -2548,7 +3052,8 @@
       <w:proofErr w:type="gramStart"/>
       <w:r>
         <w:rPr>
-          <w:rFonts w:ascii="Lucida Console" w:hAnsi="Lucida Console"/>
+          <w:rFonts w:ascii="Californian FB" w:hAnsi="Californian FB"/>
+          <w:b/>
           <w:sz w:val="32"/>
           <w:szCs w:val="32"/>
         </w:rPr>
@@ -2557,7 +3062,8 @@
       <w:proofErr w:type="spellEnd"/>
       <w:r>
         <w:rPr>
-          <w:rFonts w:ascii="Lucida Console" w:hAnsi="Lucida Console"/>
+          <w:rFonts w:ascii="Californian FB" w:hAnsi="Californian FB"/>
+          <w:b/>
           <w:sz w:val="32"/>
           <w:szCs w:val="32"/>
         </w:rPr>
@@ -2566,7 +3072,7 @@
       <w:proofErr w:type="gramEnd"/>
       <w:r>
         <w:rPr>
-          <w:rFonts w:ascii="Lucida Console" w:hAnsi="Lucida Console"/>
+          <w:rFonts w:ascii="Californian FB" w:hAnsi="Californian FB"/>
           <w:sz w:val="32"/>
           <w:szCs w:val="32"/>
         </w:rPr>
@@ -2576,7 +3082,7 @@
     <w:p>
       <w:pPr>
         <w:rPr>
-          <w:rFonts w:ascii="Lucida Console" w:hAnsi="Lucida Console"/>
+          <w:rFonts w:ascii="Californian FB" w:hAnsi="Californian FB"/>
           <w:sz w:val="32"/>
           <w:szCs w:val="32"/>
         </w:rPr>
@@ -2584,7 +3090,8 @@
       <w:proofErr w:type="gramStart"/>
       <w:r>
         <w:rPr>
-          <w:rFonts w:ascii="Lucida Console" w:hAnsi="Lucida Console"/>
+          <w:rFonts w:ascii="Californian FB" w:hAnsi="Californian FB"/>
+          <w:b/>
           <w:sz w:val="32"/>
           <w:szCs w:val="32"/>
         </w:rPr>
@@ -2593,7 +3100,7 @@
       <w:proofErr w:type="gramEnd"/>
       <w:r>
         <w:rPr>
-          <w:rFonts w:ascii="Lucida Console" w:hAnsi="Lucida Console"/>
+          <w:rFonts w:ascii="Californian FB" w:hAnsi="Californian FB"/>
           <w:sz w:val="32"/>
           <w:szCs w:val="32"/>
         </w:rPr>
@@ -2602,7 +3109,7 @@
       <w:proofErr w:type="spellStart"/>
       <w:r>
         <w:rPr>
-          <w:rFonts w:ascii="Lucida Console" w:hAnsi="Lucida Console"/>
+          <w:rFonts w:ascii="Californian FB" w:hAnsi="Californian FB"/>
           <w:sz w:val="32"/>
           <w:szCs w:val="32"/>
         </w:rPr>
@@ -2611,7 +3118,7 @@
       <w:proofErr w:type="spellEnd"/>
       <w:r>
         <w:rPr>
-          <w:rFonts w:ascii="Lucida Console" w:hAnsi="Lucida Console"/>
+          <w:rFonts w:ascii="Californian FB" w:hAnsi="Californian FB"/>
           <w:sz w:val="32"/>
           <w:szCs w:val="32"/>
         </w:rPr>
@@ -2619,7 +3126,7 @@
       </w:r>
       <w:r>
         <w:rPr>
-          <w:rFonts w:ascii="Lucida Console" w:hAnsi="Lucida Console"/>
+          <w:rFonts w:ascii="Californian FB" w:hAnsi="Californian FB"/>
           <w:sz w:val="32"/>
           <w:szCs w:val="32"/>
         </w:rPr>
@@ -2629,7 +3136,7 @@
     <w:p>
       <w:pPr>
         <w:rPr>
-          <w:rFonts w:ascii="Lucida Console" w:hAnsi="Lucida Console"/>
+          <w:rFonts w:ascii="Californian FB" w:hAnsi="Californian FB"/>
           <w:sz w:val="32"/>
           <w:szCs w:val="32"/>
         </w:rPr>
@@ -2638,88 +3145,1729 @@
     <w:p>
       <w:pPr>
         <w:rPr>
-          <w:rFonts w:ascii="Lucida Console" w:hAnsi="Lucida Console"/>
-          <w:sz w:val="28"/>
-          <w:szCs w:val="28"/>
-        </w:rPr>
-      </w:pPr>
-    </w:p>
-    <w:p>
-      <w:pPr>
-        <w:rPr>
-          <w:rFonts w:ascii="Lucida Console" w:hAnsi="Lucida Console"/>
-          <w:sz w:val="28"/>
-          <w:szCs w:val="28"/>
-        </w:rPr>
-      </w:pPr>
-    </w:p>
-    <w:p>
-      <w:pPr>
-        <w:rPr>
-          <w:rFonts w:ascii="Lucida Console" w:hAnsi="Lucida Console"/>
-          <w:sz w:val="28"/>
-          <w:szCs w:val="28"/>
-        </w:rPr>
-      </w:pPr>
-    </w:p>
-    <w:p>
-      <w:pPr>
-        <w:rPr>
-          <w:rFonts w:ascii="Lucida Console" w:hAnsi="Lucida Console"/>
-          <w:sz w:val="28"/>
-          <w:szCs w:val="28"/>
-        </w:rPr>
-      </w:pPr>
-    </w:p>
-    <w:p>
-      <w:pPr>
-        <w:rPr>
-          <w:rFonts w:ascii="Lucida Console" w:hAnsi="Lucida Console"/>
-          <w:sz w:val="28"/>
-          <w:szCs w:val="28"/>
-        </w:rPr>
-      </w:pPr>
-    </w:p>
-    <w:p>
-      <w:pPr>
-        <w:rPr>
-          <w:rFonts w:ascii="Lucida Console" w:hAnsi="Lucida Console"/>
-          <w:sz w:val="28"/>
-          <w:szCs w:val="28"/>
-        </w:rPr>
-      </w:pPr>
-    </w:p>
-    <w:p>
-      <w:pPr>
-        <w:rPr>
-          <w:rFonts w:ascii="Lucida Console" w:hAnsi="Lucida Console"/>
-          <w:sz w:val="28"/>
-          <w:szCs w:val="28"/>
-        </w:rPr>
-      </w:pPr>
-    </w:p>
-    <w:p>
-      <w:pPr>
-        <w:rPr>
-          <w:rFonts w:ascii="Lucida Console" w:hAnsi="Lucida Console"/>
-          <w:sz w:val="28"/>
-          <w:szCs w:val="28"/>
-        </w:rPr>
-      </w:pPr>
-    </w:p>
-    <w:p>
-      <w:pPr>
-        <w:rPr>
-          <w:rFonts w:ascii="Lucida Console" w:hAnsi="Lucida Console"/>
-          <w:sz w:val="28"/>
-          <w:szCs w:val="28"/>
-        </w:rPr>
-      </w:pPr>
-    </w:p>
-    <w:p>
-      <w:pPr>
-        <w:rPr>
-          <w:rFonts w:ascii="Lucida Console" w:hAnsi="Lucida Console"/>
+          <w:rFonts w:ascii="Californian FB" w:hAnsi="Californian FB"/>
+          <w:sz w:val="28"/>
+          <w:szCs w:val="28"/>
+        </w:rPr>
+      </w:pPr>
+    </w:p>
+    <w:p>
+      <w:pPr>
+        <w:rPr>
+          <w:rFonts w:ascii="Californian FB" w:hAnsi="Californian FB"/>
+          <w:sz w:val="28"/>
+          <w:szCs w:val="28"/>
+        </w:rPr>
+      </w:pPr>
+    </w:p>
+    <w:p>
+      <w:pPr>
+        <w:rPr>
+          <w:rFonts w:ascii="Californian FB" w:hAnsi="Californian FB"/>
+          <w:sz w:val="28"/>
+          <w:szCs w:val="28"/>
+        </w:rPr>
+      </w:pPr>
+    </w:p>
+    <w:p>
+      <w:pPr>
+        <w:rPr>
+          <w:rFonts w:ascii="Californian FB" w:hAnsi="Californian FB"/>
+          <w:sz w:val="28"/>
+          <w:szCs w:val="28"/>
+        </w:rPr>
+      </w:pPr>
+    </w:p>
+    <w:p>
+      <w:pPr>
+        <w:rPr>
+          <w:rFonts w:ascii="Californian FB" w:hAnsi="Californian FB"/>
+          <w:sz w:val="28"/>
+          <w:szCs w:val="28"/>
+        </w:rPr>
+      </w:pPr>
+    </w:p>
+    <w:p>
+      <w:pPr>
+        <w:rPr>
+          <w:rFonts w:ascii="Californian FB" w:hAnsi="Californian FB"/>
+          <w:sz w:val="28"/>
+          <w:szCs w:val="28"/>
+        </w:rPr>
+      </w:pPr>
+    </w:p>
+    <w:p>
+      <w:pPr>
+        <w:jc w:val="center"/>
+        <w:rPr>
+          <w:rFonts w:ascii="Californian FB" w:hAnsi="Californian FB"/>
+          <w:sz w:val="48"/>
+          <w:szCs w:val="48"/>
+        </w:rPr>
+      </w:pPr>
+      <w:r>
+        <w:rPr>
+          <w:rFonts w:ascii="Californian FB" w:hAnsi="Californian FB"/>
+          <w:sz w:val="48"/>
+          <w:szCs w:val="48"/>
+        </w:rPr>
+        <w:lastRenderedPageBreak/>
+        <w:t>Sample Output</w:t>
+      </w:r>
+    </w:p>
+    <w:p>
+      <w:pPr>
+        <w:jc w:val="center"/>
+        <w:rPr>
+          <w:rFonts w:ascii="Californian FB" w:hAnsi="Californian FB"/>
+          <w:sz w:val="48"/>
+          <w:szCs w:val="48"/>
+        </w:rPr>
+      </w:pPr>
+    </w:p>
+    <w:p>
+      <w:pPr>
+        <w:jc w:val="center"/>
+        <w:rPr>
+          <w:rFonts w:ascii="Californian FB" w:hAnsi="Californian FB"/>
+          <w:sz w:val="28"/>
+          <w:szCs w:val="28"/>
+        </w:rPr>
+      </w:pPr>
+      <w:proofErr w:type="gramStart"/>
+      <w:r>
+        <w:rPr>
+          <w:rFonts w:ascii="Californian FB" w:hAnsi="Californian FB"/>
+          <w:sz w:val="28"/>
+          <w:szCs w:val="28"/>
+        </w:rPr>
+        <w:t>Animation.py</w:t>
+      </w:r>
+      <w:r>
+        <w:rPr>
+          <w:rFonts w:ascii="Californian FB" w:hAnsi="Californian FB"/>
+          <w:sz w:val="28"/>
+          <w:szCs w:val="28"/>
+        </w:rPr>
+        <w:t xml:space="preserve"> :</w:t>
+      </w:r>
+      <w:proofErr w:type="gramEnd"/>
+      <w:r>
+        <w:rPr>
+          <w:rFonts w:ascii="Californian FB" w:hAnsi="Californian FB"/>
+          <w:sz w:val="28"/>
+          <w:szCs w:val="28"/>
+        </w:rPr>
+        <w:t xml:space="preserve"> after intro ends</w:t>
+      </w:r>
+    </w:p>
+    <w:p>
+      <w:pPr>
+        <w:jc w:val="center"/>
+        <w:rPr>
+          <w:rFonts w:ascii="Californian FB" w:hAnsi="Californian FB"/>
+          <w:sz w:val="48"/>
+          <w:szCs w:val="48"/>
+        </w:rPr>
+      </w:pPr>
+      <w:r>
+        <w:rPr>
+          <w:rFonts w:ascii="Californian FB" w:hAnsi="Californian FB"/>
+          <w:noProof/>
+          <w:sz w:val="48"/>
+          <w:szCs w:val="48"/>
+        </w:rPr>
+        <w:drawing>
+          <wp:inline distT="0" distB="0" distL="0" distR="0">
+            <wp:extent cx="4907280" cy="2566886"/>
+            <wp:effectExtent l="19050" t="0" r="7620" b="0"/>
+            <wp:docPr id="17" name="Picture 16" descr="E:\Projects\cs\teacher's assistant\Photos\a_animation_py.PNG"/>
+            <wp:cNvGraphicFramePr>
+              <a:graphicFrameLocks xmlns:a="http://schemas.openxmlformats.org/drawingml/2006/main" noChangeAspect="1"/>
+            </wp:cNvGraphicFramePr>
+            <a:graphic xmlns:a="http://schemas.openxmlformats.org/drawingml/2006/main">
+              <a:graphicData uri="http://schemas.openxmlformats.org/drawingml/2006/picture">
+                <pic:pic xmlns:pic="http://schemas.openxmlformats.org/drawingml/2006/picture">
+                  <pic:nvPicPr>
+                    <pic:cNvPr id="0" name="Picture 16" descr="E:\Projects\cs\teacher's assistant\Photos\a_animation_py.PNG"/>
+                    <pic:cNvPicPr>
+                      <a:picLocks noChangeAspect="1" noChangeArrowheads="1"/>
+                    </pic:cNvPicPr>
+                  </pic:nvPicPr>
+                  <pic:blipFill>
+                    <a:blip r:embed="rId9"/>
+                    <a:srcRect/>
+                    <a:stretch>
+                      <a:fillRect/>
+                    </a:stretch>
+                  </pic:blipFill>
+                  <pic:spPr bwMode="auto">
+                    <a:xfrm>
+                      <a:off x="0" y="0"/>
+                      <a:ext cx="4935416" cy="2581603"/>
+                    </a:xfrm>
+                    <a:prstGeom prst="rect">
+                      <a:avLst/>
+                    </a:prstGeom>
+                    <a:noFill/>
+                    <a:ln w="9525">
+                      <a:noFill/>
+                      <a:miter lim="800000"/>
+                      <a:headEnd/>
+                      <a:tailEnd/>
+                    </a:ln>
+                  </pic:spPr>
+                </pic:pic>
+              </a:graphicData>
+            </a:graphic>
+          </wp:inline>
+        </w:drawing>
+      </w:r>
+    </w:p>
+    <w:p>
+      <w:pPr>
+        <w:jc w:val="center"/>
+        <w:rPr>
+          <w:rFonts w:ascii="Californian FB" w:hAnsi="Californian FB"/>
+          <w:sz w:val="28"/>
+          <w:szCs w:val="28"/>
+        </w:rPr>
+      </w:pPr>
+      <w:r>
+        <w:rPr>
+          <w:rFonts w:ascii="Californian FB" w:hAnsi="Californian FB"/>
+          <w:sz w:val="28"/>
+          <w:szCs w:val="28"/>
+        </w:rPr>
+        <w:t>Login_</w:t>
+      </w:r>
+      <w:proofErr w:type="gramStart"/>
+      <w:r>
+        <w:rPr>
+          <w:rFonts w:ascii="Californian FB" w:hAnsi="Californian FB"/>
+          <w:sz w:val="28"/>
+          <w:szCs w:val="28"/>
+        </w:rPr>
+        <w:t>page.py :</w:t>
+      </w:r>
+      <w:proofErr w:type="gramEnd"/>
+      <w:r>
+        <w:rPr>
+          <w:rFonts w:ascii="Californian FB" w:hAnsi="Californian FB"/>
+          <w:sz w:val="28"/>
+          <w:szCs w:val="28"/>
+        </w:rPr>
+        <w:t xml:space="preserve"> entering details</w:t>
+      </w:r>
+    </w:p>
+    <w:p>
+      <w:pPr>
+        <w:jc w:val="center"/>
+        <w:rPr>
+          <w:rFonts w:ascii="Californian FB" w:hAnsi="Californian FB"/>
+          <w:sz w:val="28"/>
+          <w:szCs w:val="28"/>
+        </w:rPr>
+      </w:pPr>
+      <w:r>
+        <w:rPr>
+          <w:rFonts w:ascii="Californian FB" w:hAnsi="Californian FB"/>
+          <w:noProof/>
+          <w:sz w:val="48"/>
+          <w:szCs w:val="48"/>
+        </w:rPr>
+        <w:drawing>
+          <wp:inline distT="0" distB="0" distL="0" distR="0">
+            <wp:extent cx="4975860" cy="3568752"/>
+            <wp:effectExtent l="19050" t="0" r="0" b="0"/>
+            <wp:docPr id="33" name="Picture 17" descr="E:\Projects\cs\teacher's assistant\Photos\b_login_page_py_1.PNG"/>
+            <wp:cNvGraphicFramePr>
+              <a:graphicFrameLocks xmlns:a="http://schemas.openxmlformats.org/drawingml/2006/main" noChangeAspect="1"/>
+            </wp:cNvGraphicFramePr>
+            <a:graphic xmlns:a="http://schemas.openxmlformats.org/drawingml/2006/main">
+              <a:graphicData uri="http://schemas.openxmlformats.org/drawingml/2006/picture">
+                <pic:pic xmlns:pic="http://schemas.openxmlformats.org/drawingml/2006/picture">
+                  <pic:nvPicPr>
+                    <pic:cNvPr id="0" name="Picture 17" descr="E:\Projects\cs\teacher's assistant\Photos\b_login_page_py_1.PNG"/>
+                    <pic:cNvPicPr>
+                      <a:picLocks noChangeAspect="1" noChangeArrowheads="1"/>
+                    </pic:cNvPicPr>
+                  </pic:nvPicPr>
+                  <pic:blipFill>
+                    <a:blip r:embed="rId10"/>
+                    <a:srcRect/>
+                    <a:stretch>
+                      <a:fillRect/>
+                    </a:stretch>
+                  </pic:blipFill>
+                  <pic:spPr bwMode="auto">
+                    <a:xfrm>
+                      <a:off x="0" y="0"/>
+                      <a:ext cx="4986753" cy="3576564"/>
+                    </a:xfrm>
+                    <a:prstGeom prst="rect">
+                      <a:avLst/>
+                    </a:prstGeom>
+                    <a:noFill/>
+                    <a:ln w="9525">
+                      <a:noFill/>
+                      <a:miter lim="800000"/>
+                      <a:headEnd/>
+                      <a:tailEnd/>
+                    </a:ln>
+                  </pic:spPr>
+                </pic:pic>
+              </a:graphicData>
+            </a:graphic>
+          </wp:inline>
+        </w:drawing>
+      </w:r>
+    </w:p>
+    <w:p>
+      <w:pPr>
+        <w:rPr>
+          <w:rFonts w:ascii="Californian FB" w:hAnsi="Californian FB"/>
+          <w:sz w:val="28"/>
+          <w:szCs w:val="28"/>
+        </w:rPr>
+        <w:sectPr>
+          <w:pgSz w:w="12240" w:h="15840"/>
+          <w:pgMar w:top="1440" w:right="1440" w:bottom="1440" w:left="1440" w:header="720" w:footer="720" w:gutter="0"/>
+          <w:cols w:space="720"/>
+          <w:docGrid w:linePitch="360"/>
+        </w:sectPr>
+      </w:pPr>
+    </w:p>
+    <w:p>
+      <w:pPr>
+        <w:rPr>
+          <w:rFonts w:ascii="Californian FB" w:hAnsi="Californian FB"/>
+          <w:sz w:val="28"/>
+          <w:szCs w:val="28"/>
+        </w:rPr>
+      </w:pPr>
+      <w:r>
+        <w:rPr>
+          <w:rFonts w:ascii="Californian FB" w:hAnsi="Californian FB"/>
+          <w:noProof/>
+          <w:sz w:val="48"/>
+          <w:szCs w:val="48"/>
+        </w:rPr>
+        <w:lastRenderedPageBreak/>
+        <w:drawing>
+          <wp:inline distT="0" distB="0" distL="0" distR="0">
+            <wp:extent cx="3569970" cy="2532357"/>
+            <wp:effectExtent l="19050" t="0" r="0" b="0"/>
+            <wp:docPr id="34" name="Picture 18" descr="E:\Projects\cs\teacher's assistant\Photos\c_login_page_py_2.PNG"/>
+            <wp:cNvGraphicFramePr>
+              <a:graphicFrameLocks xmlns:a="http://schemas.openxmlformats.org/drawingml/2006/main" noChangeAspect="1"/>
+            </wp:cNvGraphicFramePr>
+            <a:graphic xmlns:a="http://schemas.openxmlformats.org/drawingml/2006/main">
+              <a:graphicData uri="http://schemas.openxmlformats.org/drawingml/2006/picture">
+                <pic:pic xmlns:pic="http://schemas.openxmlformats.org/drawingml/2006/picture">
+                  <pic:nvPicPr>
+                    <pic:cNvPr id="0" name="Picture 18" descr="E:\Projects\cs\teacher's assistant\Photos\c_login_page_py_2.PNG"/>
+                    <pic:cNvPicPr>
+                      <a:picLocks noChangeAspect="1" noChangeArrowheads="1"/>
+                    </pic:cNvPicPr>
+                  </pic:nvPicPr>
+                  <pic:blipFill>
+                    <a:blip r:embed="rId11"/>
+                    <a:srcRect/>
+                    <a:stretch>
+                      <a:fillRect/>
+                    </a:stretch>
+                  </pic:blipFill>
+                  <pic:spPr bwMode="auto">
+                    <a:xfrm>
+                      <a:off x="0" y="0"/>
+                      <a:ext cx="3577853" cy="2537949"/>
+                    </a:xfrm>
+                    <a:prstGeom prst="rect">
+                      <a:avLst/>
+                    </a:prstGeom>
+                    <a:noFill/>
+                    <a:ln w="9525">
+                      <a:noFill/>
+                      <a:miter lim="800000"/>
+                      <a:headEnd/>
+                      <a:tailEnd/>
+                    </a:ln>
+                  </pic:spPr>
+                </pic:pic>
+              </a:graphicData>
+            </a:graphic>
+          </wp:inline>
+        </w:drawing>
+      </w:r>
+    </w:p>
+    <w:p>
+      <w:pPr>
+        <w:rPr>
+          <w:rFonts w:ascii="Californian FB" w:hAnsi="Californian FB"/>
+          <w:sz w:val="28"/>
+          <w:szCs w:val="28"/>
+        </w:rPr>
+      </w:pPr>
+    </w:p>
+    <w:p>
+      <w:pPr>
+        <w:rPr>
+          <w:rFonts w:ascii="Californian FB" w:hAnsi="Californian FB"/>
+          <w:sz w:val="28"/>
+          <w:szCs w:val="28"/>
+        </w:rPr>
+      </w:pPr>
+    </w:p>
+    <w:p>
+      <w:pPr>
+        <w:jc w:val="center"/>
+        <w:rPr>
+          <w:rFonts w:ascii="Californian FB" w:hAnsi="Californian FB"/>
+          <w:sz w:val="28"/>
+          <w:szCs w:val="28"/>
+        </w:rPr>
+      </w:pPr>
+      <w:r>
+        <w:rPr>
+          <w:rFonts w:ascii="Californian FB" w:hAnsi="Californian FB"/>
+          <w:sz w:val="28"/>
+          <w:szCs w:val="28"/>
+        </w:rPr>
+        <w:t>login_</w:t>
+      </w:r>
+      <w:proofErr w:type="gramStart"/>
+      <w:r>
+        <w:rPr>
+          <w:rFonts w:ascii="Californian FB" w:hAnsi="Californian FB"/>
+          <w:sz w:val="28"/>
+          <w:szCs w:val="28"/>
+        </w:rPr>
+        <w:t>page.py</w:t>
+      </w:r>
+      <w:r>
+        <w:rPr>
+          <w:rFonts w:ascii="Californian FB" w:hAnsi="Californian FB"/>
+          <w:sz w:val="28"/>
+          <w:szCs w:val="28"/>
+        </w:rPr>
+        <w:t xml:space="preserve"> </w:t>
+      </w:r>
+      <w:r>
+        <w:rPr>
+          <w:rFonts w:ascii="Californian FB" w:hAnsi="Californian FB"/>
+          <w:sz w:val="28"/>
+          <w:szCs w:val="28"/>
+        </w:rPr>
+        <w:t>:</w:t>
+      </w:r>
+      <w:proofErr w:type="gramEnd"/>
+    </w:p>
+    <w:p>
+      <w:pPr>
+        <w:jc w:val="center"/>
+        <w:rPr>
+          <w:rFonts w:ascii="Californian FB" w:hAnsi="Californian FB"/>
+          <w:sz w:val="28"/>
+          <w:szCs w:val="28"/>
+        </w:rPr>
+        <w:sectPr>
+          <w:type w:val="continuous"/>
+          <w:pgSz w:w="12240" w:h="15840"/>
+          <w:pgMar w:top="1440" w:right="1440" w:bottom="1440" w:left="1440" w:header="720" w:footer="720" w:gutter="0"/>
+          <w:cols w:num="2" w:space="720" w:equalWidth="0">
+            <w:col w:w="5184" w:space="720"/>
+            <w:col w:w="3456"/>
+          </w:cols>
+          <w:docGrid w:linePitch="360"/>
+        </w:sectPr>
+      </w:pPr>
+      <w:r>
+        <w:rPr>
+          <w:rFonts w:ascii="Californian FB" w:hAnsi="Californian FB"/>
+          <w:sz w:val="28"/>
+          <w:szCs w:val="28"/>
+        </w:rPr>
+        <w:t>Successful login</w:t>
+      </w:r>
+    </w:p>
+    <w:p>
+      <w:pPr>
+        <w:rPr>
+          <w:rFonts w:ascii="Californian FB" w:hAnsi="Californian FB"/>
+          <w:sz w:val="28"/>
+          <w:szCs w:val="28"/>
+        </w:rPr>
+      </w:pPr>
+      <w:r>
+        <w:rPr>
+          <w:rFonts w:ascii="Californian FB" w:hAnsi="Californian FB"/>
+          <w:sz w:val="28"/>
+          <w:szCs w:val="28"/>
+        </w:rPr>
+        <w:lastRenderedPageBreak/>
+        <w:t xml:space="preserve">    </w:t>
+      </w:r>
+      <w:r>
+        <w:rPr>
+          <w:rFonts w:ascii="Californian FB" w:hAnsi="Californian FB"/>
+          <w:noProof/>
+          <w:sz w:val="48"/>
+          <w:szCs w:val="48"/>
+        </w:rPr>
+        <w:drawing>
+          <wp:inline distT="0" distB="0" distL="0" distR="0">
+            <wp:extent cx="3515260" cy="2352516"/>
+            <wp:effectExtent l="19050" t="0" r="8990" b="0"/>
+            <wp:docPr id="52" name="Picture 19" descr="E:\Projects\cs\teacher's assistant\Photos\d_creaccnt_py_1.PNG"/>
+            <wp:cNvGraphicFramePr>
+              <a:graphicFrameLocks xmlns:a="http://schemas.openxmlformats.org/drawingml/2006/main" noChangeAspect="1"/>
+            </wp:cNvGraphicFramePr>
+            <a:graphic xmlns:a="http://schemas.openxmlformats.org/drawingml/2006/main">
+              <a:graphicData uri="http://schemas.openxmlformats.org/drawingml/2006/picture">
+                <pic:pic xmlns:pic="http://schemas.openxmlformats.org/drawingml/2006/picture">
+                  <pic:nvPicPr>
+                    <pic:cNvPr id="0" name="Picture 19" descr="E:\Projects\cs\teacher's assistant\Photos\d_creaccnt_py_1.PNG"/>
+                    <pic:cNvPicPr>
+                      <a:picLocks noChangeAspect="1" noChangeArrowheads="1"/>
+                    </pic:cNvPicPr>
+                  </pic:nvPicPr>
+                  <pic:blipFill>
+                    <a:blip r:embed="rId12"/>
+                    <a:srcRect/>
+                    <a:stretch>
+                      <a:fillRect/>
+                    </a:stretch>
+                  </pic:blipFill>
+                  <pic:spPr bwMode="auto">
+                    <a:xfrm>
+                      <a:off x="0" y="0"/>
+                      <a:ext cx="3533895" cy="2364987"/>
+                    </a:xfrm>
+                    <a:prstGeom prst="rect">
+                      <a:avLst/>
+                    </a:prstGeom>
+                    <a:noFill/>
+                    <a:ln w="9525">
+                      <a:noFill/>
+                      <a:miter lim="800000"/>
+                      <a:headEnd/>
+                      <a:tailEnd/>
+                    </a:ln>
+                  </pic:spPr>
+                </pic:pic>
+              </a:graphicData>
+            </a:graphic>
+          </wp:inline>
+        </w:drawing>
+      </w:r>
+    </w:p>
+    <w:p>
+      <w:pPr>
+        <w:rPr>
+          <w:rFonts w:ascii="Californian FB" w:hAnsi="Californian FB"/>
+          <w:sz w:val="28"/>
+          <w:szCs w:val="28"/>
+        </w:rPr>
+      </w:pPr>
+    </w:p>
+    <w:p>
+      <w:pPr>
+        <w:rPr>
+          <w:rFonts w:ascii="Californian FB" w:hAnsi="Californian FB"/>
+          <w:sz w:val="28"/>
+          <w:szCs w:val="28"/>
+        </w:rPr>
+      </w:pPr>
+      <w:r>
+        <w:rPr>
+          <w:rFonts w:ascii="Californian FB" w:hAnsi="Californian FB"/>
+          <w:noProof/>
+          <w:sz w:val="48"/>
+          <w:szCs w:val="48"/>
+        </w:rPr>
+        <w:drawing>
+          <wp:inline distT="0" distB="0" distL="0" distR="0">
+            <wp:extent cx="3463890" cy="2298158"/>
+            <wp:effectExtent l="19050" t="0" r="3210" b="0"/>
+            <wp:docPr id="43" name="Picture 20" descr="E:\Projects\cs\teacher's assistant\Photos\e_creaccnt_py_2.PNG"/>
+            <wp:cNvGraphicFramePr>
+              <a:graphicFrameLocks xmlns:a="http://schemas.openxmlformats.org/drawingml/2006/main" noChangeAspect="1"/>
+            </wp:cNvGraphicFramePr>
+            <a:graphic xmlns:a="http://schemas.openxmlformats.org/drawingml/2006/main">
+              <a:graphicData uri="http://schemas.openxmlformats.org/drawingml/2006/picture">
+                <pic:pic xmlns:pic="http://schemas.openxmlformats.org/drawingml/2006/picture">
+                  <pic:nvPicPr>
+                    <pic:cNvPr id="0" name="Picture 20" descr="E:\Projects\cs\teacher's assistant\Photos\e_creaccnt_py_2.PNG"/>
+                    <pic:cNvPicPr>
+                      <a:picLocks noChangeAspect="1" noChangeArrowheads="1"/>
+                    </pic:cNvPicPr>
+                  </pic:nvPicPr>
+                  <pic:blipFill>
+                    <a:blip r:embed="rId13"/>
+                    <a:srcRect/>
+                    <a:stretch>
+                      <a:fillRect/>
+                    </a:stretch>
+                  </pic:blipFill>
+                  <pic:spPr bwMode="auto">
+                    <a:xfrm>
+                      <a:off x="0" y="0"/>
+                      <a:ext cx="3466713" cy="2300031"/>
+                    </a:xfrm>
+                    <a:prstGeom prst="rect">
+                      <a:avLst/>
+                    </a:prstGeom>
+                    <a:noFill/>
+                    <a:ln w="9525">
+                      <a:noFill/>
+                      <a:miter lim="800000"/>
+                      <a:headEnd/>
+                      <a:tailEnd/>
+                    </a:ln>
+                  </pic:spPr>
+                </pic:pic>
+              </a:graphicData>
+            </a:graphic>
+          </wp:inline>
+        </w:drawing>
+      </w:r>
+    </w:p>
+    <w:p>
+      <w:pPr>
+        <w:rPr>
+          <w:rFonts w:ascii="Californian FB" w:hAnsi="Californian FB"/>
+          <w:sz w:val="28"/>
+          <w:szCs w:val="28"/>
+        </w:rPr>
+      </w:pPr>
+    </w:p>
+    <w:p>
+      <w:pPr>
+        <w:rPr>
+          <w:rFonts w:ascii="Californian FB" w:hAnsi="Californian FB"/>
+          <w:sz w:val="28"/>
+          <w:szCs w:val="28"/>
+        </w:rPr>
+      </w:pPr>
+    </w:p>
+    <w:p>
+      <w:pPr>
+        <w:spacing w:line="360" w:lineRule="auto"/>
+        <w:rPr>
+          <w:rFonts w:ascii="Californian FB" w:hAnsi="Californian FB"/>
+          <w:sz w:val="28"/>
+          <w:szCs w:val="28"/>
+        </w:rPr>
+      </w:pPr>
+      <w:r>
+        <w:rPr>
+          <w:rFonts w:ascii="Californian FB" w:hAnsi="Californian FB"/>
+          <w:sz w:val="48"/>
+          <w:szCs w:val="48"/>
+        </w:rPr>
+        <w:t xml:space="preserve">   </w:t>
+      </w:r>
+    </w:p>
+    <w:p>
+      <w:pPr>
+        <w:jc w:val="center"/>
+        <w:rPr>
+          <w:rFonts w:ascii="Californian FB" w:hAnsi="Californian FB"/>
+          <w:sz w:val="28"/>
+          <w:szCs w:val="28"/>
+        </w:rPr>
+      </w:pPr>
+      <w:r>
+        <w:rPr>
+          <w:rFonts w:ascii="Californian FB" w:hAnsi="Californian FB"/>
+          <w:sz w:val="28"/>
+          <w:szCs w:val="28"/>
+        </w:rPr>
+        <w:t>creaccnt.py</w:t>
+      </w:r>
+    </w:p>
+    <w:p>
+      <w:pPr>
+        <w:rPr>
+          <w:rFonts w:ascii="Californian FB" w:hAnsi="Californian FB"/>
+          <w:sz w:val="24"/>
+          <w:szCs w:val="24"/>
+        </w:rPr>
+      </w:pPr>
+    </w:p>
+    <w:p>
+      <w:pPr>
+        <w:rPr>
+          <w:rFonts w:ascii="Californian FB" w:hAnsi="Californian FB"/>
+          <w:sz w:val="28"/>
+          <w:szCs w:val="28"/>
+        </w:rPr>
+      </w:pPr>
+    </w:p>
+    <w:p>
+      <w:pPr>
+        <w:rPr>
+          <w:rFonts w:ascii="Californian FB" w:hAnsi="Californian FB"/>
+          <w:sz w:val="28"/>
+          <w:szCs w:val="28"/>
+        </w:rPr>
+      </w:pPr>
+    </w:p>
+    <w:p>
+      <w:pPr>
+        <w:rPr>
+          <w:rFonts w:ascii="Californian FB" w:hAnsi="Californian FB"/>
+          <w:sz w:val="28"/>
+          <w:szCs w:val="28"/>
+        </w:rPr>
+      </w:pPr>
+    </w:p>
+    <w:p>
+      <w:pPr>
+        <w:rPr>
+          <w:rFonts w:ascii="Californian FB" w:hAnsi="Californian FB"/>
+          <w:sz w:val="28"/>
+          <w:szCs w:val="28"/>
+        </w:rPr>
+      </w:pPr>
+    </w:p>
+    <w:p>
+      <w:pPr>
+        <w:jc w:val="center"/>
+        <w:rPr>
+          <w:rFonts w:ascii="Californian FB" w:hAnsi="Californian FB"/>
+          <w:sz w:val="28"/>
+          <w:szCs w:val="28"/>
+        </w:rPr>
+      </w:pPr>
+    </w:p>
+    <w:p>
+      <w:pPr>
+        <w:rPr>
+          <w:rFonts w:ascii="Californian FB" w:hAnsi="Californian FB"/>
+          <w:sz w:val="28"/>
+          <w:szCs w:val="28"/>
+        </w:rPr>
+      </w:pPr>
+    </w:p>
+    <w:p>
+      <w:pPr>
+        <w:jc w:val="center"/>
+        <w:rPr>
+          <w:rFonts w:ascii="Californian FB" w:hAnsi="Californian FB"/>
+          <w:sz w:val="28"/>
+          <w:szCs w:val="28"/>
+        </w:rPr>
+      </w:pPr>
+      <w:proofErr w:type="gramStart"/>
+      <w:r>
+        <w:rPr>
+          <w:rFonts w:ascii="Californian FB" w:hAnsi="Californian FB"/>
+          <w:sz w:val="28"/>
+          <w:szCs w:val="28"/>
+        </w:rPr>
+        <w:t>creaccnt.py</w:t>
+      </w:r>
+      <w:r>
+        <w:rPr>
+          <w:rFonts w:ascii="Californian FB" w:hAnsi="Californian FB"/>
+          <w:sz w:val="28"/>
+          <w:szCs w:val="28"/>
+        </w:rPr>
+        <w:t xml:space="preserve"> :</w:t>
+      </w:r>
+      <w:proofErr w:type="gramEnd"/>
+      <w:r>
+        <w:rPr>
+          <w:rFonts w:ascii="Californian FB" w:hAnsi="Californian FB"/>
+          <w:sz w:val="28"/>
+          <w:szCs w:val="28"/>
+        </w:rPr>
+        <w:t xml:space="preserve"> sign </w:t>
+      </w:r>
+      <w:r>
+        <w:rPr>
+          <w:rFonts w:ascii="Californian FB" w:hAnsi="Californian FB"/>
+          <w:sz w:val="28"/>
+          <w:szCs w:val="28"/>
+        </w:rPr>
+        <w:t>up</w:t>
+      </w:r>
+    </w:p>
+    <w:p>
+      <w:pPr>
+        <w:jc w:val="center"/>
+        <w:rPr>
+          <w:rFonts w:ascii="Californian FB" w:hAnsi="Californian FB"/>
+          <w:sz w:val="28"/>
+          <w:szCs w:val="28"/>
+        </w:rPr>
+      </w:pPr>
+    </w:p>
+    <w:p>
+      <w:pPr>
+        <w:rPr>
+          <w:rFonts w:ascii="Californian FB" w:hAnsi="Californian FB"/>
+          <w:sz w:val="28"/>
+          <w:szCs w:val="28"/>
+        </w:rPr>
+      </w:pPr>
+    </w:p>
+    <w:p>
+      <w:pPr>
+        <w:rPr>
+          <w:rFonts w:ascii="Californian FB" w:hAnsi="Californian FB"/>
+          <w:sz w:val="28"/>
+          <w:szCs w:val="28"/>
+        </w:rPr>
+      </w:pPr>
+    </w:p>
+    <w:p>
+      <w:pPr>
+        <w:rPr>
+          <w:rFonts w:ascii="Californian FB" w:hAnsi="Californian FB"/>
+          <w:sz w:val="28"/>
+          <w:szCs w:val="28"/>
+        </w:rPr>
+      </w:pPr>
+      <w:r>
+        <w:rPr>
+          <w:rFonts w:ascii="Californian FB" w:hAnsi="Californian FB"/>
+          <w:noProof/>
+          <w:sz w:val="48"/>
+          <w:szCs w:val="48"/>
+        </w:rPr>
+        <w:lastRenderedPageBreak/>
+        <w:drawing>
+          <wp:inline distT="0" distB="0" distL="0" distR="0">
+            <wp:extent cx="3022101" cy="2146548"/>
+            <wp:effectExtent l="19050" t="0" r="6849" b="0"/>
+            <wp:docPr id="51" name="Picture 32" descr="E:\Projects\cs\teacher's assistant\Photos\f_forgotpsw_py_1.PNG"/>
+            <wp:cNvGraphicFramePr>
+              <a:graphicFrameLocks xmlns:a="http://schemas.openxmlformats.org/drawingml/2006/main" noChangeAspect="1"/>
+            </wp:cNvGraphicFramePr>
+            <a:graphic xmlns:a="http://schemas.openxmlformats.org/drawingml/2006/main">
+              <a:graphicData uri="http://schemas.openxmlformats.org/drawingml/2006/picture">
+                <pic:pic xmlns:pic="http://schemas.openxmlformats.org/drawingml/2006/picture">
+                  <pic:nvPicPr>
+                    <pic:cNvPr id="0" name="Picture 32" descr="E:\Projects\cs\teacher's assistant\Photos\f_forgotpsw_py_1.PNG"/>
+                    <pic:cNvPicPr>
+                      <a:picLocks noChangeAspect="1" noChangeArrowheads="1"/>
+                    </pic:cNvPicPr>
+                  </pic:nvPicPr>
+                  <pic:blipFill>
+                    <a:blip r:embed="rId14"/>
+                    <a:srcRect/>
+                    <a:stretch>
+                      <a:fillRect/>
+                    </a:stretch>
+                  </pic:blipFill>
+                  <pic:spPr bwMode="auto">
+                    <a:xfrm>
+                      <a:off x="0" y="0"/>
+                      <a:ext cx="3028540" cy="2151122"/>
+                    </a:xfrm>
+                    <a:prstGeom prst="rect">
+                      <a:avLst/>
+                    </a:prstGeom>
+                    <a:noFill/>
+                    <a:ln w="9525">
+                      <a:noFill/>
+                      <a:miter lim="800000"/>
+                      <a:headEnd/>
+                      <a:tailEnd/>
+                    </a:ln>
+                  </pic:spPr>
+                </pic:pic>
+              </a:graphicData>
+            </a:graphic>
+          </wp:inline>
+        </w:drawing>
+      </w:r>
+    </w:p>
+    <w:p>
+      <w:pPr>
+        <w:rPr>
+          <w:rFonts w:ascii="Californian FB" w:hAnsi="Californian FB"/>
+          <w:sz w:val="28"/>
+          <w:szCs w:val="28"/>
+        </w:rPr>
+      </w:pPr>
+    </w:p>
+    <w:p>
+      <w:pPr>
+        <w:rPr>
+          <w:rFonts w:ascii="Californian FB" w:hAnsi="Californian FB"/>
+          <w:sz w:val="28"/>
+          <w:szCs w:val="28"/>
+        </w:rPr>
+      </w:pPr>
+      <w:r>
+        <w:rPr>
+          <w:rFonts w:ascii="Californian FB" w:hAnsi="Californian FB"/>
+          <w:noProof/>
+          <w:sz w:val="48"/>
+          <w:szCs w:val="48"/>
+        </w:rPr>
+        <w:drawing>
+          <wp:inline distT="0" distB="0" distL="0" distR="0">
+            <wp:extent cx="3026025" cy="2145264"/>
+            <wp:effectExtent l="19050" t="0" r="2925" b="0"/>
+            <wp:docPr id="49" name="Picture 31" descr="E:\Projects\cs\teacher's assistant\Photos\g_forgotpsw_py_2.PNG"/>
+            <wp:cNvGraphicFramePr>
+              <a:graphicFrameLocks xmlns:a="http://schemas.openxmlformats.org/drawingml/2006/main" noChangeAspect="1"/>
+            </wp:cNvGraphicFramePr>
+            <a:graphic xmlns:a="http://schemas.openxmlformats.org/drawingml/2006/main">
+              <a:graphicData uri="http://schemas.openxmlformats.org/drawingml/2006/picture">
+                <pic:pic xmlns:pic="http://schemas.openxmlformats.org/drawingml/2006/picture">
+                  <pic:nvPicPr>
+                    <pic:cNvPr id="0" name="Picture 31" descr="E:\Projects\cs\teacher's assistant\Photos\g_forgotpsw_py_2.PNG"/>
+                    <pic:cNvPicPr>
+                      <a:picLocks noChangeAspect="1" noChangeArrowheads="1"/>
+                    </pic:cNvPicPr>
+                  </pic:nvPicPr>
+                  <pic:blipFill>
+                    <a:blip r:embed="rId15"/>
+                    <a:srcRect/>
+                    <a:stretch>
+                      <a:fillRect/>
+                    </a:stretch>
+                  </pic:blipFill>
+                  <pic:spPr bwMode="auto">
+                    <a:xfrm>
+                      <a:off x="0" y="0"/>
+                      <a:ext cx="3027209" cy="2146104"/>
+                    </a:xfrm>
+                    <a:prstGeom prst="rect">
+                      <a:avLst/>
+                    </a:prstGeom>
+                    <a:noFill/>
+                    <a:ln w="9525">
+                      <a:noFill/>
+                      <a:miter lim="800000"/>
+                      <a:headEnd/>
+                      <a:tailEnd/>
+                    </a:ln>
+                  </pic:spPr>
+                </pic:pic>
+              </a:graphicData>
+            </a:graphic>
+          </wp:inline>
+        </w:drawing>
+      </w:r>
+      <w:r>
+        <w:rPr>
+          <w:rFonts w:ascii="Californian FB" w:hAnsi="Californian FB"/>
+          <w:sz w:val="28"/>
+          <w:szCs w:val="28"/>
+        </w:rPr>
+        <w:t xml:space="preserve">      </w:t>
+      </w:r>
+    </w:p>
+    <w:p>
+      <w:pPr>
+        <w:rPr>
+          <w:rFonts w:ascii="Californian FB" w:hAnsi="Californian FB"/>
+          <w:sz w:val="28"/>
+          <w:szCs w:val="28"/>
+        </w:rPr>
+      </w:pPr>
+    </w:p>
+    <w:p>
+      <w:pPr>
+        <w:rPr>
+          <w:rFonts w:ascii="Californian FB" w:hAnsi="Californian FB"/>
+          <w:sz w:val="28"/>
+          <w:szCs w:val="28"/>
+        </w:rPr>
+      </w:pPr>
+      <w:r>
+        <w:rPr>
+          <w:rFonts w:ascii="Californian FB" w:hAnsi="Californian FB"/>
+          <w:noProof/>
+          <w:sz w:val="48"/>
+          <w:szCs w:val="48"/>
+        </w:rPr>
+        <w:drawing>
+          <wp:inline distT="0" distB="0" distL="0" distR="0">
+            <wp:extent cx="3108620" cy="2363056"/>
+            <wp:effectExtent l="19050" t="0" r="0" b="0"/>
+            <wp:docPr id="55" name="Picture 23" descr="E:\Projects\cs\teacher's assistant\Photos\h_welcome_py.PNG"/>
+            <wp:cNvGraphicFramePr>
+              <a:graphicFrameLocks xmlns:a="http://schemas.openxmlformats.org/drawingml/2006/main" noChangeAspect="1"/>
+            </wp:cNvGraphicFramePr>
+            <a:graphic xmlns:a="http://schemas.openxmlformats.org/drawingml/2006/main">
+              <a:graphicData uri="http://schemas.openxmlformats.org/drawingml/2006/picture">
+                <pic:pic xmlns:pic="http://schemas.openxmlformats.org/drawingml/2006/picture">
+                  <pic:nvPicPr>
+                    <pic:cNvPr id="0" name="Picture 23" descr="E:\Projects\cs\teacher's assistant\Photos\h_welcome_py.PNG"/>
+                    <pic:cNvPicPr>
+                      <a:picLocks noChangeAspect="1" noChangeArrowheads="1"/>
+                    </pic:cNvPicPr>
+                  </pic:nvPicPr>
+                  <pic:blipFill>
+                    <a:blip r:embed="rId16"/>
+                    <a:srcRect/>
+                    <a:stretch>
+                      <a:fillRect/>
+                    </a:stretch>
+                  </pic:blipFill>
+                  <pic:spPr bwMode="auto">
+                    <a:xfrm>
+                      <a:off x="0" y="0"/>
+                      <a:ext cx="3115734" cy="2368464"/>
+                    </a:xfrm>
+                    <a:prstGeom prst="rect">
+                      <a:avLst/>
+                    </a:prstGeom>
+                    <a:noFill/>
+                    <a:ln w="9525">
+                      <a:noFill/>
+                      <a:miter lim="800000"/>
+                      <a:headEnd/>
+                      <a:tailEnd/>
+                    </a:ln>
+                  </pic:spPr>
+                </pic:pic>
+              </a:graphicData>
+            </a:graphic>
+          </wp:inline>
+        </w:drawing>
+      </w:r>
+    </w:p>
+    <w:p>
+      <w:pPr>
+        <w:rPr>
+          <w:rFonts w:ascii="Californian FB" w:hAnsi="Californian FB"/>
+          <w:sz w:val="28"/>
+          <w:szCs w:val="28"/>
+        </w:rPr>
+      </w:pPr>
+    </w:p>
+    <w:p>
+      <w:pPr>
+        <w:rPr>
+          <w:rFonts w:ascii="Californian FB" w:hAnsi="Californian FB"/>
+          <w:sz w:val="28"/>
+          <w:szCs w:val="28"/>
+        </w:rPr>
+      </w:pPr>
+    </w:p>
+    <w:p>
+      <w:pPr>
+        <w:rPr>
+          <w:rFonts w:ascii="Californian FB" w:hAnsi="Californian FB"/>
+          <w:sz w:val="28"/>
+          <w:szCs w:val="28"/>
+        </w:rPr>
+      </w:pPr>
+    </w:p>
+    <w:p>
+      <w:pPr>
+        <w:jc w:val="center"/>
+        <w:rPr>
+          <w:rFonts w:ascii="Californian FB" w:hAnsi="Californian FB"/>
+          <w:sz w:val="28"/>
+          <w:szCs w:val="28"/>
+        </w:rPr>
+      </w:pPr>
+      <w:r>
+        <w:rPr>
+          <w:rFonts w:ascii="Californian FB" w:hAnsi="Californian FB"/>
+          <w:sz w:val="28"/>
+          <w:szCs w:val="28"/>
+        </w:rPr>
+        <w:t>forgotpsw.py</w:t>
+      </w:r>
+    </w:p>
+    <w:p>
+      <w:pPr>
+        <w:jc w:val="center"/>
+        <w:rPr>
+          <w:rFonts w:ascii="Californian FB" w:hAnsi="Californian FB"/>
+          <w:sz w:val="28"/>
+          <w:szCs w:val="28"/>
+        </w:rPr>
+      </w:pPr>
+    </w:p>
+    <w:p>
+      <w:pPr>
+        <w:jc w:val="center"/>
+        <w:rPr>
+          <w:rFonts w:ascii="Californian FB" w:hAnsi="Californian FB"/>
+          <w:sz w:val="28"/>
+          <w:szCs w:val="28"/>
+        </w:rPr>
+      </w:pPr>
+    </w:p>
+    <w:p>
+      <w:pPr>
+        <w:jc w:val="center"/>
+        <w:rPr>
+          <w:rFonts w:ascii="Californian FB" w:hAnsi="Californian FB"/>
+          <w:sz w:val="28"/>
+          <w:szCs w:val="28"/>
+        </w:rPr>
+      </w:pPr>
+    </w:p>
+    <w:p>
+      <w:pPr>
+        <w:jc w:val="center"/>
+        <w:rPr>
+          <w:rFonts w:ascii="Californian FB" w:hAnsi="Californian FB"/>
+          <w:sz w:val="28"/>
+          <w:szCs w:val="28"/>
+        </w:rPr>
+      </w:pPr>
+    </w:p>
+    <w:p>
+      <w:pPr>
+        <w:jc w:val="center"/>
+        <w:rPr>
+          <w:rFonts w:ascii="Californian FB" w:hAnsi="Californian FB"/>
+          <w:sz w:val="28"/>
+          <w:szCs w:val="28"/>
+        </w:rPr>
+      </w:pPr>
+    </w:p>
+    <w:p>
+      <w:pPr>
+        <w:jc w:val="center"/>
+        <w:rPr>
+          <w:rFonts w:ascii="Californian FB" w:hAnsi="Californian FB"/>
+          <w:sz w:val="28"/>
+          <w:szCs w:val="28"/>
+        </w:rPr>
+      </w:pPr>
+    </w:p>
+    <w:p>
+      <w:pPr>
+        <w:jc w:val="center"/>
+        <w:rPr>
+          <w:rFonts w:ascii="Californian FB" w:hAnsi="Californian FB"/>
+          <w:sz w:val="28"/>
+          <w:szCs w:val="28"/>
+        </w:rPr>
+      </w:pPr>
+      <w:proofErr w:type="gramStart"/>
+      <w:r>
+        <w:rPr>
+          <w:rFonts w:ascii="Californian FB" w:hAnsi="Californian FB"/>
+          <w:sz w:val="28"/>
+          <w:szCs w:val="28"/>
+        </w:rPr>
+        <w:t>forgotpsw.py :</w:t>
+      </w:r>
+      <w:proofErr w:type="gramEnd"/>
+      <w:r>
+        <w:rPr>
+          <w:rFonts w:ascii="Californian FB" w:hAnsi="Californian FB"/>
+          <w:sz w:val="28"/>
+          <w:szCs w:val="28"/>
+        </w:rPr>
+        <w:t xml:space="preserve"> </w:t>
+      </w:r>
+    </w:p>
+    <w:p>
+      <w:pPr>
+        <w:jc w:val="center"/>
+        <w:rPr>
+          <w:rFonts w:ascii="Californian FB" w:hAnsi="Californian FB"/>
+          <w:sz w:val="28"/>
+          <w:szCs w:val="28"/>
+        </w:rPr>
+      </w:pPr>
+      <w:proofErr w:type="gramStart"/>
+      <w:r>
+        <w:rPr>
+          <w:rFonts w:ascii="Californian FB" w:hAnsi="Californian FB"/>
+          <w:sz w:val="28"/>
+          <w:szCs w:val="28"/>
+        </w:rPr>
+        <w:t>password</w:t>
+      </w:r>
+      <w:proofErr w:type="gramEnd"/>
+      <w:r>
+        <w:rPr>
+          <w:rFonts w:ascii="Californian FB" w:hAnsi="Californian FB"/>
+          <w:sz w:val="28"/>
+          <w:szCs w:val="28"/>
+        </w:rPr>
+        <w:t xml:space="preserve"> changing</w:t>
+      </w:r>
+    </w:p>
+    <w:p>
+      <w:pPr>
+        <w:jc w:val="center"/>
+        <w:rPr>
+          <w:rFonts w:ascii="Californian FB" w:hAnsi="Californian FB"/>
+          <w:sz w:val="28"/>
+          <w:szCs w:val="28"/>
+        </w:rPr>
+      </w:pPr>
+    </w:p>
+    <w:p>
+      <w:pPr>
+        <w:rPr>
+          <w:rFonts w:ascii="Californian FB" w:hAnsi="Californian FB"/>
+          <w:sz w:val="28"/>
+          <w:szCs w:val="28"/>
+        </w:rPr>
+      </w:pPr>
+    </w:p>
+    <w:p>
+      <w:pPr>
+        <w:rPr>
+          <w:rFonts w:ascii="Californian FB" w:hAnsi="Californian FB"/>
+          <w:sz w:val="28"/>
+          <w:szCs w:val="28"/>
+        </w:rPr>
+      </w:pPr>
+    </w:p>
+    <w:p>
+      <w:pPr>
+        <w:rPr>
+          <w:rFonts w:ascii="Californian FB" w:hAnsi="Californian FB"/>
+          <w:sz w:val="28"/>
+          <w:szCs w:val="28"/>
+        </w:rPr>
+      </w:pPr>
+    </w:p>
+    <w:p>
+      <w:pPr>
+        <w:rPr>
+          <w:rFonts w:ascii="Californian FB" w:hAnsi="Californian FB"/>
+          <w:sz w:val="28"/>
+          <w:szCs w:val="28"/>
+        </w:rPr>
+      </w:pPr>
+    </w:p>
+    <w:p>
+      <w:pPr>
+        <w:rPr>
+          <w:rFonts w:ascii="Californian FB" w:hAnsi="Californian FB"/>
+          <w:sz w:val="28"/>
+          <w:szCs w:val="28"/>
+        </w:rPr>
+      </w:pPr>
+    </w:p>
+    <w:p>
+      <w:pPr>
+        <w:rPr>
+          <w:rFonts w:ascii="Californian FB" w:hAnsi="Californian FB"/>
+          <w:sz w:val="28"/>
+          <w:szCs w:val="28"/>
+        </w:rPr>
+      </w:pPr>
+    </w:p>
+    <w:p>
+      <w:pPr>
+        <w:jc w:val="center"/>
+        <w:rPr>
+          <w:rFonts w:ascii="Californian FB" w:hAnsi="Californian FB"/>
+          <w:sz w:val="28"/>
+          <w:szCs w:val="28"/>
+        </w:rPr>
+        <w:sectPr>
+          <w:type w:val="continuous"/>
+          <w:pgSz w:w="12240" w:h="15840"/>
+          <w:pgMar w:top="1440" w:right="1440" w:bottom="1440" w:left="1440" w:header="720" w:footer="720" w:gutter="0"/>
+          <w:cols w:num="2" w:space="720" w:equalWidth="0">
+            <w:col w:w="5184" w:space="720"/>
+            <w:col w:w="3456"/>
+          </w:cols>
+          <w:docGrid w:linePitch="360"/>
+        </w:sectPr>
+      </w:pPr>
+      <w:r>
+        <w:rPr>
+          <w:rFonts w:ascii="Californian FB" w:hAnsi="Californian FB"/>
+          <w:sz w:val="28"/>
+          <w:szCs w:val="28"/>
+        </w:rPr>
+        <w:t>welcome.py</w:t>
+      </w:r>
+    </w:p>
+    <w:p>
+      <w:pPr>
+        <w:rPr>
+          <w:rFonts w:ascii="Californian FB" w:hAnsi="Californian FB"/>
+          <w:sz w:val="28"/>
+          <w:szCs w:val="28"/>
+        </w:rPr>
+        <w:sectPr>
+          <w:type w:val="continuous"/>
+          <w:pgSz w:w="12240" w:h="15840"/>
+          <w:pgMar w:top="1440" w:right="1440" w:bottom="1440" w:left="1440" w:header="720" w:footer="720" w:gutter="0"/>
+          <w:cols w:num="2" w:space="720" w:equalWidth="0">
+            <w:col w:w="5184" w:space="720"/>
+            <w:col w:w="3456"/>
+          </w:cols>
+          <w:docGrid w:linePitch="360"/>
+        </w:sectPr>
+      </w:pPr>
+      <w:r>
+        <w:rPr>
+          <w:rFonts w:ascii="Californian FB" w:hAnsi="Californian FB"/>
+          <w:noProof/>
+          <w:sz w:val="48"/>
+          <w:szCs w:val="48"/>
+        </w:rPr>
+        <w:lastRenderedPageBreak/>
+        <w:drawing>
+          <wp:inline distT="0" distB="0" distL="0" distR="0">
+            <wp:extent cx="3481898" cy="2990060"/>
+            <wp:effectExtent l="19050" t="0" r="4252" b="0"/>
+            <wp:docPr id="46" name="Picture 25" descr="E:\Projects\cs\teacher's assistant\Photos\j_take_atten_py.PNG"/>
+            <wp:cNvGraphicFramePr>
+              <a:graphicFrameLocks xmlns:a="http://schemas.openxmlformats.org/drawingml/2006/main" noChangeAspect="1"/>
+            </wp:cNvGraphicFramePr>
+            <a:graphic xmlns:a="http://schemas.openxmlformats.org/drawingml/2006/main">
+              <a:graphicData uri="http://schemas.openxmlformats.org/drawingml/2006/picture">
+                <pic:pic xmlns:pic="http://schemas.openxmlformats.org/drawingml/2006/picture">
+                  <pic:nvPicPr>
+                    <pic:cNvPr id="0" name="Picture 25" descr="E:\Projects\cs\teacher's assistant\Photos\j_take_atten_py.PNG"/>
+                    <pic:cNvPicPr>
+                      <a:picLocks noChangeAspect="1" noChangeArrowheads="1"/>
+                    </pic:cNvPicPr>
+                  </pic:nvPicPr>
+                  <pic:blipFill>
+                    <a:blip r:embed="rId17"/>
+                    <a:srcRect/>
+                    <a:stretch>
+                      <a:fillRect/>
+                    </a:stretch>
+                  </pic:blipFill>
+                  <pic:spPr bwMode="auto">
+                    <a:xfrm>
+                      <a:off x="0" y="0"/>
+                      <a:ext cx="3490037" cy="2997049"/>
+                    </a:xfrm>
+                    <a:prstGeom prst="rect">
+                      <a:avLst/>
+                    </a:prstGeom>
+                    <a:noFill/>
+                    <a:ln w="9525">
+                      <a:noFill/>
+                      <a:miter lim="800000"/>
+                      <a:headEnd/>
+                      <a:tailEnd/>
+                    </a:ln>
+                  </pic:spPr>
+                </pic:pic>
+              </a:graphicData>
+            </a:graphic>
+          </wp:inline>
+        </w:drawing>
+      </w:r>
+      <w:r>
+        <w:rPr>
+          <w:rFonts w:ascii="Californian FB" w:hAnsi="Californian FB"/>
+          <w:noProof/>
+          <w:sz w:val="48"/>
+          <w:szCs w:val="48"/>
+        </w:rPr>
+        <w:lastRenderedPageBreak/>
+        <w:drawing>
+          <wp:inline distT="0" distB="0" distL="0" distR="0">
+            <wp:extent cx="2743200" cy="1318846"/>
+            <wp:effectExtent l="19050" t="0" r="0" b="0"/>
+            <wp:docPr id="39" name="Picture 26" descr="E:\Projects\cs\teacher's assistant\Photos\k_view_atten_py_1.PNG"/>
+            <wp:cNvGraphicFramePr>
+              <a:graphicFrameLocks xmlns:a="http://schemas.openxmlformats.org/drawingml/2006/main" noChangeAspect="1"/>
+            </wp:cNvGraphicFramePr>
+            <a:graphic xmlns:a="http://schemas.openxmlformats.org/drawingml/2006/main">
+              <a:graphicData uri="http://schemas.openxmlformats.org/drawingml/2006/picture">
+                <pic:pic xmlns:pic="http://schemas.openxmlformats.org/drawingml/2006/picture">
+                  <pic:nvPicPr>
+                    <pic:cNvPr id="0" name="Picture 26" descr="E:\Projects\cs\teacher's assistant\Photos\k_view_atten_py_1.PNG"/>
+                    <pic:cNvPicPr>
+                      <a:picLocks noChangeAspect="1" noChangeArrowheads="1"/>
+                    </pic:cNvPicPr>
+                  </pic:nvPicPr>
+                  <pic:blipFill>
+                    <a:blip r:embed="rId18" cstate="print"/>
+                    <a:srcRect/>
+                    <a:stretch>
+                      <a:fillRect/>
+                    </a:stretch>
+                  </pic:blipFill>
+                  <pic:spPr bwMode="auto">
+                    <a:xfrm>
+                      <a:off x="0" y="0"/>
+                      <a:ext cx="2743200" cy="1318846"/>
+                    </a:xfrm>
+                    <a:prstGeom prst="rect">
+                      <a:avLst/>
+                    </a:prstGeom>
+                    <a:noFill/>
+                    <a:ln w="9525">
+                      <a:noFill/>
+                      <a:miter lim="800000"/>
+                      <a:headEnd/>
+                      <a:tailEnd/>
+                    </a:ln>
+                  </pic:spPr>
+                </pic:pic>
+              </a:graphicData>
+            </a:graphic>
+          </wp:inline>
+        </w:drawing>
+      </w:r>
+    </w:p>
+    <w:p>
+      <w:pPr>
+        <w:rPr>
+          <w:rFonts w:ascii="Californian FB" w:hAnsi="Californian FB"/>
+          <w:noProof/>
+          <w:sz w:val="48"/>
+          <w:szCs w:val="48"/>
+        </w:rPr>
+        <w:sectPr>
+          <w:type w:val="continuous"/>
+          <w:pgSz w:w="12240" w:h="15840"/>
+          <w:pgMar w:top="1440" w:right="1440" w:bottom="1440" w:left="1440" w:header="720" w:footer="720" w:gutter="0"/>
+          <w:cols w:num="2" w:space="720" w:equalWidth="0">
+            <w:col w:w="5184" w:space="720"/>
+            <w:col w:w="3456"/>
+          </w:cols>
+          <w:docGrid w:linePitch="360"/>
+        </w:sectPr>
+      </w:pPr>
+      <w:r>
+        <w:rPr>
+          <w:rFonts w:ascii="Californian FB" w:hAnsi="Californian FB"/>
+          <w:noProof/>
+          <w:sz w:val="48"/>
+          <w:szCs w:val="48"/>
+        </w:rPr>
+        <w:lastRenderedPageBreak/>
+        <w:drawing>
+          <wp:inline distT="0" distB="0" distL="0" distR="0">
+            <wp:extent cx="2743200" cy="1313571"/>
+            <wp:effectExtent l="19050" t="0" r="0" b="0"/>
+            <wp:docPr id="40" name="Picture 27" descr="E:\Projects\cs\teacher's assistant\Photos\l_view_atten_py_2.PNG"/>
+            <wp:cNvGraphicFramePr>
+              <a:graphicFrameLocks xmlns:a="http://schemas.openxmlformats.org/drawingml/2006/main" noChangeAspect="1"/>
+            </wp:cNvGraphicFramePr>
+            <a:graphic xmlns:a="http://schemas.openxmlformats.org/drawingml/2006/main">
+              <a:graphicData uri="http://schemas.openxmlformats.org/drawingml/2006/picture">
+                <pic:pic xmlns:pic="http://schemas.openxmlformats.org/drawingml/2006/picture">
+                  <pic:nvPicPr>
+                    <pic:cNvPr id="0" name="Picture 27" descr="E:\Projects\cs\teacher's assistant\Photos\l_view_atten_py_2.PNG"/>
+                    <pic:cNvPicPr>
+                      <a:picLocks noChangeAspect="1" noChangeArrowheads="1"/>
+                    </pic:cNvPicPr>
+                  </pic:nvPicPr>
+                  <pic:blipFill>
+                    <a:blip r:embed="rId19" cstate="print"/>
+                    <a:srcRect/>
+                    <a:stretch>
+                      <a:fillRect/>
+                    </a:stretch>
+                  </pic:blipFill>
+                  <pic:spPr bwMode="auto">
+                    <a:xfrm>
+                      <a:off x="0" y="0"/>
+                      <a:ext cx="2743200" cy="1313571"/>
+                    </a:xfrm>
+                    <a:prstGeom prst="rect">
+                      <a:avLst/>
+                    </a:prstGeom>
+                    <a:noFill/>
+                    <a:ln w="9525">
+                      <a:noFill/>
+                      <a:miter lim="800000"/>
+                      <a:headEnd/>
+                      <a:tailEnd/>
+                    </a:ln>
+                  </pic:spPr>
+                </pic:pic>
+              </a:graphicData>
+            </a:graphic>
+          </wp:inline>
+        </w:drawing>
+      </w:r>
+    </w:p>
+    <w:p>
+      <w:pPr>
+        <w:rPr>
+          <w:rFonts w:ascii="Californian FB" w:hAnsi="Californian FB"/>
+          <w:noProof/>
+          <w:sz w:val="48"/>
+          <w:szCs w:val="48"/>
+        </w:rPr>
+      </w:pPr>
+      <w:r>
+        <w:rPr>
+          <w:rFonts w:ascii="Californian FB" w:hAnsi="Californian FB"/>
+          <w:noProof/>
+          <w:sz w:val="48"/>
+          <w:szCs w:val="48"/>
+        </w:rPr>
+        <w:lastRenderedPageBreak/>
+        <w:drawing>
+          <wp:inline distT="0" distB="0" distL="0" distR="0">
+            <wp:extent cx="3658235" cy="2816320"/>
+            <wp:effectExtent l="19050" t="0" r="0" b="0"/>
+            <wp:docPr id="25" name="Picture 24" descr="E:\Projects\cs\teacher's assistant\Photos\i_attendence_py.PNG"/>
+            <wp:cNvGraphicFramePr>
+              <a:graphicFrameLocks xmlns:a="http://schemas.openxmlformats.org/drawingml/2006/main" noChangeAspect="1"/>
+            </wp:cNvGraphicFramePr>
+            <a:graphic xmlns:a="http://schemas.openxmlformats.org/drawingml/2006/main">
+              <a:graphicData uri="http://schemas.openxmlformats.org/drawingml/2006/picture">
+                <pic:pic xmlns:pic="http://schemas.openxmlformats.org/drawingml/2006/picture">
+                  <pic:nvPicPr>
+                    <pic:cNvPr id="0" name="Picture 24" descr="E:\Projects\cs\teacher's assistant\Photos\i_attendence_py.PNG"/>
+                    <pic:cNvPicPr>
+                      <a:picLocks noChangeAspect="1" noChangeArrowheads="1"/>
+                    </pic:cNvPicPr>
+                  </pic:nvPicPr>
+                  <pic:blipFill>
+                    <a:blip r:embed="rId20"/>
+                    <a:srcRect/>
+                    <a:stretch>
+                      <a:fillRect/>
+                    </a:stretch>
+                  </pic:blipFill>
+                  <pic:spPr bwMode="auto">
+                    <a:xfrm>
+                      <a:off x="0" y="0"/>
+                      <a:ext cx="3660720" cy="2818233"/>
+                    </a:xfrm>
+                    <a:prstGeom prst="rect">
+                      <a:avLst/>
+                    </a:prstGeom>
+                    <a:noFill/>
+                    <a:ln w="9525">
+                      <a:noFill/>
+                      <a:miter lim="800000"/>
+                      <a:headEnd/>
+                      <a:tailEnd/>
+                    </a:ln>
+                  </pic:spPr>
+                </pic:pic>
+              </a:graphicData>
+            </a:graphic>
+          </wp:inline>
+        </w:drawing>
+      </w:r>
+    </w:p>
+    <w:p>
+      <w:pPr>
+        <w:rPr>
+          <w:rFonts w:ascii="Californian FB" w:hAnsi="Californian FB"/>
+          <w:noProof/>
+          <w:sz w:val="48"/>
+          <w:szCs w:val="48"/>
+        </w:rPr>
+      </w:pPr>
+    </w:p>
+    <w:p>
+      <w:pPr>
+        <w:rPr>
+          <w:rFonts w:ascii="Californian FB" w:hAnsi="Californian FB"/>
+          <w:noProof/>
+          <w:sz w:val="48"/>
+          <w:szCs w:val="48"/>
+        </w:rPr>
+      </w:pPr>
+    </w:p>
+    <w:p>
+      <w:pPr>
+        <w:rPr>
+          <w:rFonts w:ascii="Californian FB" w:hAnsi="Californian FB"/>
+          <w:sz w:val="48"/>
+          <w:szCs w:val="48"/>
+        </w:rPr>
+      </w:pPr>
+      <w:r>
+        <w:rPr>
+          <w:rFonts w:ascii="Californian FB" w:hAnsi="Californian FB"/>
+          <w:noProof/>
+          <w:sz w:val="48"/>
+          <w:szCs w:val="48"/>
+        </w:rPr>
+        <w:lastRenderedPageBreak/>
+        <w:drawing>
+          <wp:inline distT="0" distB="0" distL="0" distR="0">
+            <wp:extent cx="4072890" cy="2028613"/>
+            <wp:effectExtent l="19050" t="0" r="3810" b="0"/>
+            <wp:docPr id="29" name="Picture 28" descr="E:\Projects\cs\teacher's assistant\Photos\m_timetable_py.PNG"/>
+            <wp:cNvGraphicFramePr>
+              <a:graphicFrameLocks xmlns:a="http://schemas.openxmlformats.org/drawingml/2006/main" noChangeAspect="1"/>
+            </wp:cNvGraphicFramePr>
+            <a:graphic xmlns:a="http://schemas.openxmlformats.org/drawingml/2006/main">
+              <a:graphicData uri="http://schemas.openxmlformats.org/drawingml/2006/picture">
+                <pic:pic xmlns:pic="http://schemas.openxmlformats.org/drawingml/2006/picture">
+                  <pic:nvPicPr>
+                    <pic:cNvPr id="0" name="Picture 28" descr="E:\Projects\cs\teacher's assistant\Photos\m_timetable_py.PNG"/>
+                    <pic:cNvPicPr>
+                      <a:picLocks noChangeAspect="1" noChangeArrowheads="1"/>
+                    </pic:cNvPicPr>
+                  </pic:nvPicPr>
+                  <pic:blipFill>
+                    <a:blip r:embed="rId21"/>
+                    <a:srcRect/>
+                    <a:stretch>
+                      <a:fillRect/>
+                    </a:stretch>
+                  </pic:blipFill>
+                  <pic:spPr bwMode="auto">
+                    <a:xfrm>
+                      <a:off x="0" y="0"/>
+                      <a:ext cx="4072890" cy="2028613"/>
+                    </a:xfrm>
+                    <a:prstGeom prst="rect">
+                      <a:avLst/>
+                    </a:prstGeom>
+                    <a:noFill/>
+                    <a:ln w="9525">
+                      <a:noFill/>
+                      <a:miter lim="800000"/>
+                      <a:headEnd/>
+                      <a:tailEnd/>
+                    </a:ln>
+                  </pic:spPr>
+                </pic:pic>
+              </a:graphicData>
+            </a:graphic>
+          </wp:inline>
+        </w:drawing>
+      </w:r>
+      <w:r>
+        <w:rPr>
+          <w:rFonts w:ascii="Californian FB" w:hAnsi="Californian FB"/>
+          <w:noProof/>
+          <w:sz w:val="48"/>
+          <w:szCs w:val="48"/>
+        </w:rPr>
+        <w:drawing>
+          <wp:inline distT="0" distB="0" distL="0" distR="0">
+            <wp:extent cx="4069080" cy="3145424"/>
+            <wp:effectExtent l="19050" t="0" r="7620" b="0"/>
+            <wp:docPr id="30" name="Picture 29" descr="E:\Projects\cs\teacher's assistant\Photos\o_student_details_py_1.PNG"/>
+            <wp:cNvGraphicFramePr>
+              <a:graphicFrameLocks xmlns:a="http://schemas.openxmlformats.org/drawingml/2006/main" noChangeAspect="1"/>
+            </wp:cNvGraphicFramePr>
+            <a:graphic xmlns:a="http://schemas.openxmlformats.org/drawingml/2006/main">
+              <a:graphicData uri="http://schemas.openxmlformats.org/drawingml/2006/picture">
+                <pic:pic xmlns:pic="http://schemas.openxmlformats.org/drawingml/2006/picture">
+                  <pic:nvPicPr>
+                    <pic:cNvPr id="0" name="Picture 29" descr="E:\Projects\cs\teacher's assistant\Photos\o_student_details_py_1.PNG"/>
+                    <pic:cNvPicPr>
+                      <a:picLocks noChangeAspect="1" noChangeArrowheads="1"/>
+                    </pic:cNvPicPr>
+                  </pic:nvPicPr>
+                  <pic:blipFill>
+                    <a:blip r:embed="rId22"/>
+                    <a:srcRect/>
+                    <a:stretch>
+                      <a:fillRect/>
+                    </a:stretch>
+                  </pic:blipFill>
+                  <pic:spPr bwMode="auto">
+                    <a:xfrm>
+                      <a:off x="0" y="0"/>
+                      <a:ext cx="4069080" cy="3145424"/>
+                    </a:xfrm>
+                    <a:prstGeom prst="rect">
+                      <a:avLst/>
+                    </a:prstGeom>
+                    <a:noFill/>
+                    <a:ln w="9525">
+                      <a:noFill/>
+                      <a:miter lim="800000"/>
+                      <a:headEnd/>
+                      <a:tailEnd/>
+                    </a:ln>
+                  </pic:spPr>
+                </pic:pic>
+              </a:graphicData>
+            </a:graphic>
+          </wp:inline>
+        </w:drawing>
+      </w:r>
+      <w:r>
+        <w:rPr>
+          <w:rFonts w:ascii="Californian FB" w:hAnsi="Californian FB"/>
+          <w:noProof/>
+          <w:sz w:val="48"/>
+          <w:szCs w:val="48"/>
+        </w:rPr>
+        <w:drawing>
+          <wp:inline distT="0" distB="0" distL="0" distR="0">
+            <wp:extent cx="3535680" cy="2372985"/>
+            <wp:effectExtent l="19050" t="0" r="7620" b="0"/>
+            <wp:docPr id="31" name="Picture 30" descr="E:\Projects\cs\teacher's assistant\Photos\p_student_details_py_2.PNG"/>
+            <wp:cNvGraphicFramePr>
+              <a:graphicFrameLocks xmlns:a="http://schemas.openxmlformats.org/drawingml/2006/main" noChangeAspect="1"/>
+            </wp:cNvGraphicFramePr>
+            <a:graphic xmlns:a="http://schemas.openxmlformats.org/drawingml/2006/main">
+              <a:graphicData uri="http://schemas.openxmlformats.org/drawingml/2006/picture">
+                <pic:pic xmlns:pic="http://schemas.openxmlformats.org/drawingml/2006/picture">
+                  <pic:nvPicPr>
+                    <pic:cNvPr id="0" name="Picture 30" descr="E:\Projects\cs\teacher's assistant\Photos\p_student_details_py_2.PNG"/>
+                    <pic:cNvPicPr>
+                      <a:picLocks noChangeAspect="1" noChangeArrowheads="1"/>
+                    </pic:cNvPicPr>
+                  </pic:nvPicPr>
+                  <pic:blipFill>
+                    <a:blip r:embed="rId23"/>
+                    <a:srcRect/>
+                    <a:stretch>
+                      <a:fillRect/>
+                    </a:stretch>
+                  </pic:blipFill>
+                  <pic:spPr bwMode="auto">
+                    <a:xfrm>
+                      <a:off x="0" y="0"/>
+                      <a:ext cx="3535680" cy="2372985"/>
+                    </a:xfrm>
+                    <a:prstGeom prst="rect">
+                      <a:avLst/>
+                    </a:prstGeom>
+                    <a:noFill/>
+                    <a:ln w="9525">
+                      <a:noFill/>
+                      <a:miter lim="800000"/>
+                      <a:headEnd/>
+                      <a:tailEnd/>
+                    </a:ln>
+                  </pic:spPr>
+                </pic:pic>
+              </a:graphicData>
+            </a:graphic>
+          </wp:inline>
+        </w:drawing>
+      </w:r>
+    </w:p>
+    <w:p>
+      <w:pPr>
+        <w:jc w:val="center"/>
+        <w:rPr>
+          <w:rFonts w:ascii="Californian FB" w:hAnsi="Californian FB"/>
+          <w:sz w:val="28"/>
+          <w:szCs w:val="28"/>
+        </w:rPr>
+      </w:pPr>
+    </w:p>
+    <w:p>
+      <w:pPr>
+        <w:jc w:val="center"/>
+        <w:rPr>
+          <w:rFonts w:ascii="Californian FB" w:hAnsi="Californian FB"/>
+          <w:sz w:val="28"/>
+          <w:szCs w:val="28"/>
+        </w:rPr>
+      </w:pPr>
+    </w:p>
+    <w:p>
+      <w:pPr>
+        <w:jc w:val="center"/>
+        <w:rPr>
+          <w:rFonts w:ascii="Californian FB" w:hAnsi="Californian FB"/>
           <w:sz w:val="20"/>
           <w:szCs w:val="20"/>
         </w:rPr>
@@ -2727,8 +4875,9 @@
     </w:p>
     <w:p>
       <w:pPr>
-        <w:rPr>
-          <w:rFonts w:ascii="Lucida Console" w:hAnsi="Lucida Console"/>
+        <w:jc w:val="center"/>
+        <w:rPr>
+          <w:rFonts w:ascii="Californian FB" w:hAnsi="Californian FB"/>
           <w:sz w:val="20"/>
           <w:szCs w:val="20"/>
         </w:rPr>
@@ -2736,8 +4885,9 @@
     </w:p>
     <w:p>
       <w:pPr>
-        <w:rPr>
-          <w:rFonts w:ascii="Lucida Console" w:hAnsi="Lucida Console"/>
+        <w:jc w:val="center"/>
+        <w:rPr>
+          <w:rFonts w:ascii="Californian FB" w:hAnsi="Californian FB"/>
           <w:sz w:val="20"/>
           <w:szCs w:val="20"/>
         </w:rPr>
@@ -2745,8 +4895,9 @@
     </w:p>
     <w:p>
       <w:pPr>
-        <w:rPr>
-          <w:rFonts w:ascii="Lucida Console" w:hAnsi="Lucida Console"/>
+        <w:jc w:val="center"/>
+        <w:rPr>
+          <w:rFonts w:ascii="Californian FB" w:hAnsi="Californian FB"/>
           <w:sz w:val="20"/>
           <w:szCs w:val="20"/>
         </w:rPr>
@@ -2754,25 +4905,22 @@
     </w:p>
     <w:p>
       <w:pPr>
-        <w:rPr>
-          <w:rFonts w:ascii="Lucida Console" w:hAnsi="Lucida Console"/>
-          <w:sz w:val="36"/>
-          <w:szCs w:val="36"/>
-        </w:rPr>
-      </w:pPr>
-      <w:r>
-        <w:rPr>
-          <w:rFonts w:ascii="Lucida Console" w:hAnsi="Lucida Console"/>
-          <w:sz w:val="36"/>
-          <w:szCs w:val="36"/>
-        </w:rPr>
-        <w:t xml:space="preserve"> </w:t>
-      </w:r>
+        <w:jc w:val="center"/>
+        <w:rPr>
+          <w:rFonts w:ascii="Californian FB" w:hAnsi="Californian FB"/>
+          <w:sz w:val="36"/>
+          <w:szCs w:val="36"/>
+        </w:rPr>
+      </w:pPr>
     </w:p>
     <w:sectPr>
+      <w:type w:val="continuous"/>
       <w:pgSz w:w="12240" w:h="15840"/>
       <w:pgMar w:top="1440" w:right="1440" w:bottom="1440" w:left="1440" w:header="720" w:footer="720" w:gutter="0"/>
-      <w:cols w:space="720"/>
+      <w:cols w:num="2" w:space="720" w:equalWidth="0">
+        <w:col w:w="5184" w:space="720"/>
+        <w:col w:w="3456"/>
+      </w:cols>
       <w:docGrid w:linePitch="360"/>
     </w:sectPr>
   </w:body>
@@ -3040,7 +5188,6 @@
   <w:style w:type="character" w:default="1" w:styleId="DefaultParagraphFont">
     <w:name w:val="Default Paragraph Font"/>
     <w:uiPriority w:val="1"/>
-    <w:semiHidden/>
     <w:unhideWhenUsed/>
   </w:style>
   <w:style w:type="table" w:default="1" w:styleId="TableNormal">

</xml_diff>